<commit_message>
Atulização do arquivo de configuração de mudança
</commit_message>
<xml_diff>
--- a/ES_13 - Gestão de Configuração e Mudanças/gcm-aula-03-template-plano.docx
+++ b/ES_13 - Gestão de Configuração e Mudanças/gcm-aula-03-template-plano.docx
@@ -1644,14 +1644,79 @@
           <w:szCs w:val="23"/>
         </w:rPr>
       </w:pPr>
-      <w:commentRangeStart w:id="2"/>
       <w:r>
         <w:rPr>
           <w:rFonts w:ascii="Verdana" w:hAnsi="Verdana" w:cs="Verdana"/>
           <w:sz w:val="23"/>
           <w:szCs w:val="23"/>
         </w:rPr>
-        <w:t>&lt; Descrição textual&gt;</w:t>
+        <w:t xml:space="preserve">Os envolvidos </w:t>
+      </w:r>
+      <w:r>
+        <w:rPr>
+          <w:rFonts w:ascii="Verdana" w:hAnsi="Verdana" w:cs="Verdana"/>
+          <w:sz w:val="23"/>
+          <w:szCs w:val="23"/>
+        </w:rPr>
+        <w:t>no projeto</w:t>
+      </w:r>
+      <w:r>
+        <w:rPr>
+          <w:rFonts w:ascii="Verdana" w:hAnsi="Verdana" w:cs="Verdana"/>
+          <w:sz w:val="23"/>
+          <w:szCs w:val="23"/>
+        </w:rPr>
+        <w:t xml:space="preserve"> terão </w:t>
+      </w:r>
+      <w:r>
+        <w:rPr>
+          <w:rFonts w:ascii="Verdana" w:hAnsi="Verdana" w:cs="Verdana"/>
+          <w:sz w:val="23"/>
+          <w:szCs w:val="23"/>
+        </w:rPr>
+        <w:t xml:space="preserve">permissões distintas de acordo com o seu papel que definira quais artefatos ele terá acesso e permissão para alteração. As entrega serão separados por baselines que conterão </w:t>
+      </w:r>
+      <w:r>
+        <w:rPr>
+          <w:rFonts w:ascii="Verdana" w:hAnsi="Verdana" w:cs="Verdana"/>
+          <w:sz w:val="23"/>
+          <w:szCs w:val="23"/>
+        </w:rPr>
+        <w:t>os artefatos produzidos separados por versões, cada artefato será identificado pela sua identificação padrão definida neste documento. Os artefatos serão armazenados e versionados no GitHub, cada</w:t>
+      </w:r>
+      <w:r>
+        <w:rPr>
+          <w:rFonts w:ascii="Verdana" w:hAnsi="Verdana" w:cs="Verdana"/>
+          <w:sz w:val="23"/>
+          <w:szCs w:val="23"/>
+        </w:rPr>
+        <w:t xml:space="preserve"> artefato estará no </w:t>
+      </w:r>
+      <w:r>
+        <w:rPr>
+          <w:rFonts w:ascii="Verdana" w:hAnsi="Verdana" w:cs="Verdana"/>
+          <w:sz w:val="23"/>
+          <w:szCs w:val="23"/>
+        </w:rPr>
+        <w:t>diretório</w:t>
+      </w:r>
+      <w:r>
+        <w:rPr>
+          <w:rFonts w:ascii="Verdana" w:hAnsi="Verdana" w:cs="Verdana"/>
+          <w:sz w:val="23"/>
+          <w:szCs w:val="23"/>
+        </w:rPr>
+        <w:t xml:space="preserve"> correspondente a sua baseline</w:t>
+      </w:r>
+      <w:bookmarkStart w:id="2" w:name="_GoBack"/>
+      <w:bookmarkEnd w:id="2"/>
+      <w:r>
+        <w:rPr>
+          <w:rFonts w:ascii="Verdana" w:hAnsi="Verdana" w:cs="Verdana"/>
+          <w:sz w:val="23"/>
+          <w:szCs w:val="23"/>
+        </w:rPr>
+        <w:t>.</w:t>
       </w:r>
     </w:p>
     <w:p>
@@ -1663,6 +1728,17 @@
           <w:szCs w:val="23"/>
         </w:rPr>
       </w:pPr>
+    </w:p>
+    <w:p>
+      <w:pPr>
+        <w:spacing w:after="0" w:line="240" w:lineRule="auto"/>
+        <w:rPr>
+          <w:rFonts w:ascii="Verdana" w:hAnsi="Verdana" w:cs="Verdana"/>
+          <w:sz w:val="23"/>
+          <w:szCs w:val="23"/>
+        </w:rPr>
+      </w:pPr>
+      <w:commentRangeStart w:id="3"/>
       <w:r>
         <w:rPr>
           <w:rFonts w:ascii="Verdana" w:hAnsi="Verdana" w:cs="Verdana"/>
@@ -1671,12 +1747,12 @@
         </w:rPr>
         <w:t>&lt; EAP/WBS&gt;</w:t>
       </w:r>
-      <w:commentRangeEnd w:id="2"/>
+      <w:commentRangeEnd w:id="3"/>
       <w:r>
         <w:rPr>
           <w:rStyle w:val="Refdecomentrio"/>
         </w:rPr>
-        <w:commentReference w:id="2"/>
+        <w:commentReference w:id="3"/>
       </w:r>
     </w:p>
     <w:p>
@@ -2166,8 +2242,8 @@
       <w:pPr>
         <w:pStyle w:val="Ttulo2"/>
       </w:pPr>
-      <w:bookmarkStart w:id="3" w:name="_Toc346134251"/>
-      <w:bookmarkEnd w:id="3"/>
+      <w:bookmarkStart w:id="4" w:name="_Toc346134251"/>
+      <w:bookmarkEnd w:id="4"/>
       <w:r>
         <w:t>Definições e Termos</w:t>
       </w:r>
@@ -2502,8 +2578,8 @@
       <w:pPr>
         <w:pStyle w:val="Ttulo2"/>
       </w:pPr>
-      <w:bookmarkStart w:id="4" w:name="_Toc346134252"/>
-      <w:bookmarkEnd w:id="4"/>
+      <w:bookmarkStart w:id="5" w:name="_Toc346134252"/>
+      <w:bookmarkEnd w:id="5"/>
       <w:r>
         <w:t>Abreviações</w:t>
       </w:r>
@@ -2573,13 +2649,14 @@
               <w:rPr>
                 <w:b/>
               </w:rPr>
+              <w:lastRenderedPageBreak/>
               <w:t>Abreviações</w:t>
             </w:r>
           </w:p>
         </w:tc>
         <w:tc>
           <w:tcPr>
-            <w:tcW w:w="6156" w:type="dxa"/>
+            <w:tcW w:w="6157" w:type="dxa"/>
             <w:tcBorders>
               <w:left w:val="nil"/>
               <w:right w:val="nil"/>
@@ -2621,7 +2698,7 @@
         </w:tc>
         <w:tc>
           <w:tcPr>
-            <w:tcW w:w="6156" w:type="dxa"/>
+            <w:tcW w:w="6157" w:type="dxa"/>
             <w:tcBorders>
               <w:left w:val="nil"/>
               <w:bottom w:val="nil"/>
@@ -2656,7 +2733,7 @@
         </w:tc>
         <w:tc>
           <w:tcPr>
-            <w:tcW w:w="6156" w:type="dxa"/>
+            <w:tcW w:w="6157" w:type="dxa"/>
             <w:tcBorders>
               <w:top w:val="nil"/>
               <w:left w:val="nil"/>
@@ -2692,7 +2769,7 @@
         </w:tc>
         <w:tc>
           <w:tcPr>
-            <w:tcW w:w="6156" w:type="dxa"/>
+            <w:tcW w:w="6157" w:type="dxa"/>
             <w:tcBorders>
               <w:top w:val="nil"/>
               <w:left w:val="nil"/>
@@ -2728,84 +2805,11 @@
         </w:tc>
         <w:tc>
           <w:tcPr>
-            <w:tcW w:w="6156" w:type="dxa"/>
-            <w:tcBorders>
-              <w:top w:val="nil"/>
-              <w:left w:val="nil"/>
-              <w:bottom w:val="nil"/>
-              <w:right w:val="nil"/>
-            </w:tcBorders>
-            <w:shd w:val="clear" w:color="auto" w:fill="auto"/>
-          </w:tcPr>
-          <w:p>
-            <w:pPr>
-              <w:spacing w:after="0"/>
-            </w:pPr>
-          </w:p>
-        </w:tc>
-      </w:tr>
-      <w:tr>
-        <w:trPr>
-          <w:trHeight w:val="80"/>
-        </w:trPr>
-        <w:tc>
-          <w:tcPr>
-            <w:tcW w:w="1701" w:type="dxa"/>
-            <w:tcBorders>
-              <w:top w:val="nil"/>
-              <w:left w:val="nil"/>
-              <w:bottom w:val="nil"/>
-              <w:right w:val="nil"/>
-            </w:tcBorders>
-            <w:shd w:val="clear" w:color="auto" w:fill="auto"/>
-          </w:tcPr>
-          <w:p>
-            <w:pPr>
-              <w:spacing w:after="0"/>
-            </w:pPr>
-          </w:p>
-        </w:tc>
-        <w:tc>
-          <w:tcPr>
-            <w:tcW w:w="6156" w:type="dxa"/>
-            <w:tcBorders>
-              <w:top w:val="nil"/>
-              <w:left w:val="nil"/>
-              <w:bottom w:val="nil"/>
-              <w:right w:val="nil"/>
-            </w:tcBorders>
-            <w:shd w:val="clear" w:color="auto" w:fill="auto"/>
-          </w:tcPr>
-          <w:p>
-            <w:pPr>
-              <w:spacing w:after="0"/>
-            </w:pPr>
-          </w:p>
-        </w:tc>
-      </w:tr>
-      <w:tr>
-        <w:tc>
-          <w:tcPr>
-            <w:tcW w:w="1701" w:type="dxa"/>
-            <w:tcBorders>
-              <w:top w:val="nil"/>
-              <w:left w:val="nil"/>
-              <w:right w:val="nil"/>
-            </w:tcBorders>
-            <w:shd w:val="clear" w:color="auto" w:fill="auto"/>
-          </w:tcPr>
-          <w:p>
-            <w:pPr>
-              <w:spacing w:after="0"/>
-            </w:pPr>
-          </w:p>
-        </w:tc>
-        <w:tc>
-          <w:tcPr>
-            <w:tcW w:w="6156" w:type="dxa"/>
-            <w:tcBorders>
-              <w:top w:val="nil"/>
-              <w:left w:val="nil"/>
+            <w:tcW w:w="6157" w:type="dxa"/>
+            <w:tcBorders>
+              <w:top w:val="nil"/>
+              <w:left w:val="nil"/>
+              <w:bottom w:val="nil"/>
               <w:right w:val="nil"/>
             </w:tcBorders>
             <w:shd w:val="clear" w:color="auto" w:fill="auto"/>
@@ -2822,10 +2826,9 @@
       <w:pPr>
         <w:pStyle w:val="Ttulo1"/>
       </w:pPr>
-      <w:bookmarkStart w:id="5" w:name="_Toc346134253"/>
-      <w:bookmarkEnd w:id="5"/>
-      <w:r>
-        <w:lastRenderedPageBreak/>
+      <w:bookmarkStart w:id="6" w:name="_Toc346134253"/>
+      <w:bookmarkEnd w:id="6"/>
+      <w:r>
         <w:t>Gerenciamento de Configuração</w:t>
       </w:r>
     </w:p>
@@ -2833,8 +2836,8 @@
       <w:pPr>
         <w:pStyle w:val="Ttulo2"/>
       </w:pPr>
-      <w:bookmarkStart w:id="6" w:name="_Toc346134254"/>
-      <w:bookmarkEnd w:id="6"/>
+      <w:bookmarkStart w:id="7" w:name="_Toc346134254"/>
+      <w:bookmarkEnd w:id="7"/>
       <w:r>
         <w:t>Baselines do Projeto</w:t>
       </w:r>
@@ -2876,8 +2879,8 @@
       </w:tblPr>
       <w:tblGrid>
         <w:gridCol w:w="1467"/>
-        <w:gridCol w:w="2894"/>
-        <w:gridCol w:w="3402"/>
+        <w:gridCol w:w="3920"/>
+        <w:gridCol w:w="2376"/>
       </w:tblGrid>
       <w:tr>
         <w:tc>
@@ -2906,7 +2909,7 @@
         </w:tc>
         <w:tc>
           <w:tcPr>
-            <w:tcW w:w="2894" w:type="dxa"/>
+            <w:tcW w:w="3920" w:type="dxa"/>
             <w:tcBorders>
               <w:left w:val="nil"/>
               <w:right w:val="nil"/>
@@ -2930,7 +2933,7 @@
         </w:tc>
         <w:tc>
           <w:tcPr>
-            <w:tcW w:w="3402" w:type="dxa"/>
+            <w:tcW w:w="2376" w:type="dxa"/>
             <w:tcBorders>
               <w:left w:val="nil"/>
               <w:right w:val="nil"/>
@@ -2969,45 +2972,45 @@
               <w:spacing w:after="0"/>
             </w:pPr>
             <w:r>
-              <w:t>Requisitos</w:t>
-            </w:r>
-          </w:p>
-        </w:tc>
-        <w:tc>
-          <w:tcPr>
-            <w:tcW w:w="2894" w:type="dxa"/>
-            <w:tcBorders>
-              <w:left w:val="nil"/>
-              <w:bottom w:val="nil"/>
-              <w:right w:val="nil"/>
-            </w:tcBorders>
-            <w:shd w:val="clear" w:color="auto" w:fill="auto"/>
-          </w:tcPr>
-          <w:p>
-            <w:pPr>
-              <w:spacing w:after="0"/>
-            </w:pPr>
-            <w:r>
-              <w:t>Requisitos</w:t>
-            </w:r>
-          </w:p>
-        </w:tc>
-        <w:tc>
-          <w:tcPr>
-            <w:tcW w:w="3402" w:type="dxa"/>
-            <w:tcBorders>
-              <w:left w:val="nil"/>
-              <w:bottom w:val="nil"/>
-              <w:right w:val="nil"/>
-            </w:tcBorders>
-            <w:shd w:val="clear" w:color="auto" w:fill="auto"/>
-          </w:tcPr>
-          <w:p>
-            <w:pPr>
-              <w:spacing w:after="0"/>
-            </w:pPr>
-            <w:r>
-              <w:t>REQ.1</w:t>
+              <w:t>Release 1</w:t>
+            </w:r>
+          </w:p>
+        </w:tc>
+        <w:tc>
+          <w:tcPr>
+            <w:tcW w:w="3920" w:type="dxa"/>
+            <w:tcBorders>
+              <w:left w:val="nil"/>
+              <w:bottom w:val="nil"/>
+              <w:right w:val="nil"/>
+            </w:tcBorders>
+            <w:shd w:val="clear" w:color="auto" w:fill="auto"/>
+          </w:tcPr>
+          <w:p>
+            <w:pPr>
+              <w:spacing w:after="0"/>
+            </w:pPr>
+            <w:r>
+              <w:t>Análise do Problema</w:t>
+            </w:r>
+          </w:p>
+        </w:tc>
+        <w:tc>
+          <w:tcPr>
+            <w:tcW w:w="2376" w:type="dxa"/>
+            <w:tcBorders>
+              <w:left w:val="nil"/>
+              <w:bottom w:val="nil"/>
+              <w:right w:val="nil"/>
+            </w:tcBorders>
+            <w:shd w:val="clear" w:color="auto" w:fill="auto"/>
+          </w:tcPr>
+          <w:p>
+            <w:pPr>
+              <w:spacing w:after="0"/>
+            </w:pPr>
+            <w:r>
+              <w:t>1.&lt;iteração&gt;</w:t>
             </w:r>
           </w:p>
         </w:tc>
@@ -3029,44 +3032,47 @@
               <w:spacing w:after="0"/>
             </w:pPr>
             <w:r>
-              <w:t>Release 1</w:t>
-            </w:r>
-          </w:p>
-        </w:tc>
-        <w:tc>
-          <w:tcPr>
-            <w:tcW w:w="2894" w:type="dxa"/>
-            <w:tcBorders>
-              <w:top w:val="nil"/>
-              <w:left w:val="nil"/>
-              <w:bottom w:val="nil"/>
-              <w:right w:val="nil"/>
-            </w:tcBorders>
-            <w:shd w:val="clear" w:color="auto" w:fill="auto"/>
-          </w:tcPr>
-          <w:p>
-            <w:pPr>
-              <w:spacing w:after="0"/>
-            </w:pPr>
-          </w:p>
-        </w:tc>
-        <w:tc>
-          <w:tcPr>
-            <w:tcW w:w="3402" w:type="dxa"/>
-            <w:tcBorders>
-              <w:top w:val="nil"/>
-              <w:left w:val="nil"/>
-              <w:bottom w:val="nil"/>
-              <w:right w:val="nil"/>
-            </w:tcBorders>
-            <w:shd w:val="clear" w:color="auto" w:fill="auto"/>
-          </w:tcPr>
-          <w:p>
-            <w:pPr>
-              <w:spacing w:after="0"/>
-            </w:pPr>
-            <w:r>
-              <w:t>0. &lt;iteração&gt;</w:t>
+              <w:t>Release 2</w:t>
+            </w:r>
+          </w:p>
+        </w:tc>
+        <w:tc>
+          <w:tcPr>
+            <w:tcW w:w="3920" w:type="dxa"/>
+            <w:tcBorders>
+              <w:top w:val="nil"/>
+              <w:left w:val="nil"/>
+              <w:bottom w:val="nil"/>
+              <w:right w:val="nil"/>
+            </w:tcBorders>
+            <w:shd w:val="clear" w:color="auto" w:fill="auto"/>
+          </w:tcPr>
+          <w:p>
+            <w:pPr>
+              <w:spacing w:after="0"/>
+            </w:pPr>
+            <w:r>
+              <w:t>Modelagem dos Processos de Negócio</w:t>
+            </w:r>
+          </w:p>
+        </w:tc>
+        <w:tc>
+          <w:tcPr>
+            <w:tcW w:w="2376" w:type="dxa"/>
+            <w:tcBorders>
+              <w:top w:val="nil"/>
+              <w:left w:val="nil"/>
+              <w:bottom w:val="nil"/>
+              <w:right w:val="nil"/>
+            </w:tcBorders>
+            <w:shd w:val="clear" w:color="auto" w:fill="auto"/>
+          </w:tcPr>
+          <w:p>
+            <w:pPr>
+              <w:spacing w:after="0"/>
+            </w:pPr>
+            <w:r>
+              <w:t>2.&lt;iteração&gt;</w:t>
             </w:r>
           </w:p>
         </w:tc>
@@ -3088,44 +3094,47 @@
               <w:spacing w:after="0"/>
             </w:pPr>
             <w:r>
-              <w:t>Release 2</w:t>
-            </w:r>
-          </w:p>
-        </w:tc>
-        <w:tc>
-          <w:tcPr>
-            <w:tcW w:w="2894" w:type="dxa"/>
-            <w:tcBorders>
-              <w:top w:val="nil"/>
-              <w:left w:val="nil"/>
-              <w:bottom w:val="nil"/>
-              <w:right w:val="nil"/>
-            </w:tcBorders>
-            <w:shd w:val="clear" w:color="auto" w:fill="auto"/>
-          </w:tcPr>
-          <w:p>
-            <w:pPr>
-              <w:spacing w:after="0"/>
-            </w:pPr>
-          </w:p>
-        </w:tc>
-        <w:tc>
-          <w:tcPr>
-            <w:tcW w:w="3402" w:type="dxa"/>
-            <w:tcBorders>
-              <w:top w:val="nil"/>
-              <w:left w:val="nil"/>
-              <w:bottom w:val="nil"/>
-              <w:right w:val="nil"/>
-            </w:tcBorders>
-            <w:shd w:val="clear" w:color="auto" w:fill="auto"/>
-          </w:tcPr>
-          <w:p>
-            <w:pPr>
-              <w:spacing w:after="0"/>
-            </w:pPr>
-            <w:r>
-              <w:t>1.&lt;iteração&gt;</w:t>
+              <w:t>Release 3</w:t>
+            </w:r>
+          </w:p>
+        </w:tc>
+        <w:tc>
+          <w:tcPr>
+            <w:tcW w:w="3920" w:type="dxa"/>
+            <w:tcBorders>
+              <w:top w:val="nil"/>
+              <w:left w:val="nil"/>
+              <w:bottom w:val="nil"/>
+              <w:right w:val="nil"/>
+            </w:tcBorders>
+            <w:shd w:val="clear" w:color="auto" w:fill="auto"/>
+          </w:tcPr>
+          <w:p>
+            <w:pPr>
+              <w:spacing w:after="0"/>
+            </w:pPr>
+            <w:r>
+              <w:t>Projeto do Sistema</w:t>
+            </w:r>
+          </w:p>
+        </w:tc>
+        <w:tc>
+          <w:tcPr>
+            <w:tcW w:w="2376" w:type="dxa"/>
+            <w:tcBorders>
+              <w:top w:val="nil"/>
+              <w:left w:val="nil"/>
+              <w:bottom w:val="nil"/>
+              <w:right w:val="nil"/>
+            </w:tcBorders>
+            <w:shd w:val="clear" w:color="auto" w:fill="auto"/>
+          </w:tcPr>
+          <w:p>
+            <w:pPr>
+              <w:spacing w:after="0"/>
+            </w:pPr>
+            <w:r>
+              <w:t>3.&lt;iteração&gt;</w:t>
             </w:r>
           </w:p>
         </w:tc>
@@ -3146,47 +3155,53 @@
             <w:pPr>
               <w:spacing w:after="0"/>
             </w:pPr>
-          </w:p>
-        </w:tc>
-        <w:tc>
-          <w:tcPr>
-            <w:tcW w:w="2894" w:type="dxa"/>
-            <w:tcBorders>
-              <w:top w:val="nil"/>
-              <w:left w:val="nil"/>
-              <w:bottom w:val="nil"/>
-              <w:right w:val="nil"/>
-            </w:tcBorders>
-            <w:shd w:val="clear" w:color="auto" w:fill="auto"/>
-          </w:tcPr>
-          <w:p>
-            <w:pPr>
-              <w:spacing w:after="0"/>
-            </w:pPr>
-          </w:p>
-        </w:tc>
-        <w:tc>
-          <w:tcPr>
-            <w:tcW w:w="3402" w:type="dxa"/>
-            <w:tcBorders>
-              <w:top w:val="nil"/>
-              <w:left w:val="nil"/>
-              <w:bottom w:val="nil"/>
-              <w:right w:val="nil"/>
-            </w:tcBorders>
-            <w:shd w:val="clear" w:color="auto" w:fill="auto"/>
-          </w:tcPr>
-          <w:p>
-            <w:pPr>
-              <w:spacing w:after="0"/>
-            </w:pPr>
-          </w:p>
-        </w:tc>
-      </w:tr>
-      <w:tr>
-        <w:trPr>
-          <w:trHeight w:val="80"/>
-        </w:trPr>
+            <w:r>
+              <w:t>Release 4</w:t>
+            </w:r>
+          </w:p>
+        </w:tc>
+        <w:tc>
+          <w:tcPr>
+            <w:tcW w:w="3920" w:type="dxa"/>
+            <w:tcBorders>
+              <w:top w:val="nil"/>
+              <w:left w:val="nil"/>
+              <w:bottom w:val="nil"/>
+              <w:right w:val="nil"/>
+            </w:tcBorders>
+            <w:shd w:val="clear" w:color="auto" w:fill="auto"/>
+          </w:tcPr>
+          <w:p>
+            <w:pPr>
+              <w:spacing w:after="0"/>
+            </w:pPr>
+            <w:r>
+              <w:t>Análise de Software</w:t>
+            </w:r>
+          </w:p>
+        </w:tc>
+        <w:tc>
+          <w:tcPr>
+            <w:tcW w:w="2376" w:type="dxa"/>
+            <w:tcBorders>
+              <w:top w:val="nil"/>
+              <w:left w:val="nil"/>
+              <w:bottom w:val="nil"/>
+              <w:right w:val="nil"/>
+            </w:tcBorders>
+            <w:shd w:val="clear" w:color="auto" w:fill="auto"/>
+          </w:tcPr>
+          <w:p>
+            <w:pPr>
+              <w:spacing w:after="0"/>
+            </w:pPr>
+            <w:r>
+              <w:t>4.&lt;iteração&gt;</w:t>
+            </w:r>
+          </w:p>
+        </w:tc>
+      </w:tr>
+      <w:tr>
         <w:tc>
           <w:tcPr>
             <w:tcW w:w="1467" w:type="dxa"/>
@@ -3202,40 +3217,52 @@
             <w:pPr>
               <w:spacing w:after="0"/>
             </w:pPr>
-          </w:p>
-        </w:tc>
-        <w:tc>
-          <w:tcPr>
-            <w:tcW w:w="2894" w:type="dxa"/>
-            <w:tcBorders>
-              <w:top w:val="nil"/>
-              <w:left w:val="nil"/>
-              <w:bottom w:val="nil"/>
-              <w:right w:val="nil"/>
-            </w:tcBorders>
-            <w:shd w:val="clear" w:color="auto" w:fill="auto"/>
-          </w:tcPr>
-          <w:p>
-            <w:pPr>
-              <w:spacing w:after="0"/>
-            </w:pPr>
-          </w:p>
-        </w:tc>
-        <w:tc>
-          <w:tcPr>
-            <w:tcW w:w="3402" w:type="dxa"/>
-            <w:tcBorders>
-              <w:top w:val="nil"/>
-              <w:left w:val="nil"/>
-              <w:bottom w:val="nil"/>
-              <w:right w:val="nil"/>
-            </w:tcBorders>
-            <w:shd w:val="clear" w:color="auto" w:fill="auto"/>
-          </w:tcPr>
-          <w:p>
-            <w:pPr>
-              <w:spacing w:after="0"/>
-            </w:pPr>
+            <w:r>
+              <w:t>Release 5</w:t>
+            </w:r>
+          </w:p>
+        </w:tc>
+        <w:tc>
+          <w:tcPr>
+            <w:tcW w:w="3920" w:type="dxa"/>
+            <w:tcBorders>
+              <w:top w:val="nil"/>
+              <w:left w:val="nil"/>
+              <w:bottom w:val="nil"/>
+              <w:right w:val="nil"/>
+            </w:tcBorders>
+            <w:shd w:val="clear" w:color="auto" w:fill="auto"/>
+          </w:tcPr>
+          <w:p>
+            <w:pPr>
+              <w:spacing w:after="0"/>
+            </w:pPr>
+            <w:r>
+              <w:t>Projeto de Software</w:t>
+            </w:r>
+          </w:p>
+        </w:tc>
+        <w:tc>
+          <w:tcPr>
+            <w:tcW w:w="2376" w:type="dxa"/>
+            <w:tcBorders>
+              <w:top w:val="nil"/>
+              <w:left w:val="nil"/>
+              <w:bottom w:val="nil"/>
+              <w:right w:val="nil"/>
+            </w:tcBorders>
+            <w:shd w:val="clear" w:color="auto" w:fill="auto"/>
+          </w:tcPr>
+          <w:p>
+            <w:pPr>
+              <w:spacing w:after="0"/>
+            </w:pPr>
+            <w:r>
+              <w:t>5</w:t>
+            </w:r>
+            <w:r>
+              <w:t>.&lt;iteração&gt;</w:t>
+            </w:r>
           </w:p>
         </w:tc>
       </w:tr>
@@ -3246,35 +3273,100 @@
             <w:tcBorders>
               <w:top w:val="nil"/>
               <w:left w:val="nil"/>
-              <w:right w:val="nil"/>
-            </w:tcBorders>
-            <w:shd w:val="clear" w:color="auto" w:fill="auto"/>
-          </w:tcPr>
-          <w:p>
-            <w:pPr>
-              <w:spacing w:after="0"/>
-            </w:pPr>
-          </w:p>
-        </w:tc>
-        <w:tc>
-          <w:tcPr>
-            <w:tcW w:w="2894" w:type="dxa"/>
-            <w:tcBorders>
-              <w:top w:val="nil"/>
-              <w:left w:val="nil"/>
-              <w:right w:val="nil"/>
-            </w:tcBorders>
-            <w:shd w:val="clear" w:color="auto" w:fill="auto"/>
-          </w:tcPr>
-          <w:p>
-            <w:pPr>
-              <w:spacing w:after="0"/>
-            </w:pPr>
-          </w:p>
-        </w:tc>
-        <w:tc>
-          <w:tcPr>
-            <w:tcW w:w="3402" w:type="dxa"/>
+              <w:bottom w:val="nil"/>
+              <w:right w:val="nil"/>
+            </w:tcBorders>
+            <w:shd w:val="clear" w:color="auto" w:fill="auto"/>
+          </w:tcPr>
+          <w:p>
+            <w:pPr>
+              <w:spacing w:after="0"/>
+            </w:pPr>
+            <w:r>
+              <w:t>Release 6</w:t>
+            </w:r>
+          </w:p>
+        </w:tc>
+        <w:tc>
+          <w:tcPr>
+            <w:tcW w:w="3920" w:type="dxa"/>
+            <w:tcBorders>
+              <w:top w:val="nil"/>
+              <w:left w:val="nil"/>
+              <w:bottom w:val="nil"/>
+              <w:right w:val="nil"/>
+            </w:tcBorders>
+            <w:shd w:val="clear" w:color="auto" w:fill="auto"/>
+          </w:tcPr>
+          <w:p>
+            <w:pPr>
+              <w:spacing w:after="0"/>
+            </w:pPr>
+            <w:r>
+              <w:t>Implementação de Software</w:t>
+            </w:r>
+          </w:p>
+        </w:tc>
+        <w:tc>
+          <w:tcPr>
+            <w:tcW w:w="2376" w:type="dxa"/>
+            <w:tcBorders>
+              <w:top w:val="nil"/>
+              <w:left w:val="nil"/>
+              <w:bottom w:val="nil"/>
+              <w:right w:val="nil"/>
+            </w:tcBorders>
+            <w:shd w:val="clear" w:color="auto" w:fill="auto"/>
+          </w:tcPr>
+          <w:p>
+            <w:pPr>
+              <w:spacing w:after="0"/>
+            </w:pPr>
+            <w:r>
+              <w:t>6</w:t>
+            </w:r>
+            <w:r>
+              <w:t>.&lt;iteração&gt;</w:t>
+            </w:r>
+          </w:p>
+        </w:tc>
+      </w:tr>
+      <w:tr>
+        <w:tc>
+          <w:tcPr>
+            <w:tcW w:w="1467" w:type="dxa"/>
+            <w:tcBorders>
+              <w:top w:val="nil"/>
+              <w:left w:val="nil"/>
+              <w:right w:val="nil"/>
+            </w:tcBorders>
+            <w:shd w:val="clear" w:color="auto" w:fill="auto"/>
+          </w:tcPr>
+          <w:p>
+            <w:pPr>
+              <w:spacing w:after="0"/>
+            </w:pPr>
+          </w:p>
+        </w:tc>
+        <w:tc>
+          <w:tcPr>
+            <w:tcW w:w="3920" w:type="dxa"/>
+            <w:tcBorders>
+              <w:top w:val="nil"/>
+              <w:left w:val="nil"/>
+              <w:right w:val="nil"/>
+            </w:tcBorders>
+            <w:shd w:val="clear" w:color="auto" w:fill="auto"/>
+          </w:tcPr>
+          <w:p>
+            <w:pPr>
+              <w:spacing w:after="0"/>
+            </w:pPr>
+          </w:p>
+        </w:tc>
+        <w:tc>
+          <w:tcPr>
+            <w:tcW w:w="2376" w:type="dxa"/>
             <w:tcBorders>
               <w:top w:val="nil"/>
               <w:left w:val="nil"/>
@@ -3290,19 +3382,6 @@
         </w:tc>
       </w:tr>
     </w:tbl>
-    <w:p>
-      <w:commentRangeStart w:id="7"/>
-      <w:r>
-        <w:t>&lt;Descrever o padrão de versionamento dos baselines&gt;</w:t>
-      </w:r>
-      <w:commentRangeEnd w:id="7"/>
-      <w:r>
-        <w:rPr>
-          <w:rStyle w:val="Refdecomentrio"/>
-        </w:rPr>
-        <w:commentReference w:id="7"/>
-      </w:r>
-    </w:p>
     <w:p>
       <w:pPr>
         <w:pStyle w:val="Ttulo2"/>
@@ -3337,6 +3416,2055 @@
       </w:r>
       <w:r>
         <w:t xml:space="preserve"> – Baselines do Projeto</w:t>
+      </w:r>
+    </w:p>
+    <w:tbl>
+      <w:tblPr>
+        <w:tblStyle w:val="Tabelacomgrade"/>
+        <w:tblW w:w="9214" w:type="dxa"/>
+        <w:tblCellMar>
+          <w:left w:w="113" w:type="dxa"/>
+        </w:tblCellMar>
+        <w:tblLook w:val="04A0" w:firstRow="1" w:lastRow="0" w:firstColumn="1" w:lastColumn="0" w:noHBand="0" w:noVBand="1"/>
+      </w:tblPr>
+      <w:tblGrid>
+        <w:gridCol w:w="5529"/>
+        <w:gridCol w:w="3685"/>
+      </w:tblGrid>
+      <w:tr>
+        <w:tc>
+          <w:tcPr>
+            <w:tcW w:w="5529" w:type="dxa"/>
+            <w:tcBorders>
+              <w:left w:val="nil"/>
+              <w:right w:val="nil"/>
+            </w:tcBorders>
+            <w:shd w:val="clear" w:color="auto" w:fill="auto"/>
+          </w:tcPr>
+          <w:p>
+            <w:pPr>
+              <w:spacing w:after="0"/>
+              <w:rPr>
+                <w:b/>
+              </w:rPr>
+            </w:pPr>
+            <w:r>
+              <w:rPr>
+                <w:b/>
+              </w:rPr>
+              <w:t>Artefato</w:t>
+            </w:r>
+          </w:p>
+        </w:tc>
+        <w:tc>
+          <w:tcPr>
+            <w:tcW w:w="3685" w:type="dxa"/>
+            <w:tcBorders>
+              <w:left w:val="nil"/>
+              <w:right w:val="nil"/>
+            </w:tcBorders>
+            <w:shd w:val="clear" w:color="auto" w:fill="auto"/>
+          </w:tcPr>
+          <w:p>
+            <w:pPr>
+              <w:spacing w:after="0"/>
+              <w:rPr>
+                <w:b/>
+              </w:rPr>
+            </w:pPr>
+            <w:r>
+              <w:rPr>
+                <w:b/>
+              </w:rPr>
+              <w:t>Padrão de Identificação</w:t>
+            </w:r>
+          </w:p>
+        </w:tc>
+      </w:tr>
+      <w:tr>
+        <w:tc>
+          <w:tcPr>
+            <w:tcW w:w="5529" w:type="dxa"/>
+            <w:tcBorders>
+              <w:left w:val="nil"/>
+              <w:bottom w:val="nil"/>
+              <w:right w:val="nil"/>
+            </w:tcBorders>
+            <w:shd w:val="clear" w:color="auto" w:fill="auto"/>
+            <w:vAlign w:val="bottom"/>
+          </w:tcPr>
+          <w:p>
+            <w:pPr>
+              <w:spacing w:after="0"/>
+            </w:pPr>
+            <w:r>
+              <w:rPr>
+                <w:rFonts w:ascii="Calibri" w:hAnsi="Calibri"/>
+                <w:color w:val="000000"/>
+              </w:rPr>
+              <w:t>Declaração do Escopo do Projeto</w:t>
+            </w:r>
+          </w:p>
+        </w:tc>
+        <w:tc>
+          <w:tcPr>
+            <w:tcW w:w="3685" w:type="dxa"/>
+            <w:tcBorders>
+              <w:left w:val="nil"/>
+              <w:bottom w:val="nil"/>
+              <w:right w:val="nil"/>
+            </w:tcBorders>
+            <w:shd w:val="clear" w:color="auto" w:fill="auto"/>
+            <w:vAlign w:val="bottom"/>
+          </w:tcPr>
+          <w:p>
+            <w:pPr>
+              <w:spacing w:after="0"/>
+            </w:pPr>
+            <w:r>
+              <w:rPr>
+                <w:rFonts w:ascii="Calibri" w:hAnsi="Calibri"/>
+                <w:color w:val="000000"/>
+              </w:rPr>
+              <w:t>DEPXX - &lt;Título&gt;</w:t>
+            </w:r>
+          </w:p>
+        </w:tc>
+      </w:tr>
+      <w:tr>
+        <w:tc>
+          <w:tcPr>
+            <w:tcW w:w="5529" w:type="dxa"/>
+            <w:tcBorders>
+              <w:top w:val="nil"/>
+              <w:left w:val="nil"/>
+              <w:bottom w:val="nil"/>
+              <w:right w:val="nil"/>
+            </w:tcBorders>
+            <w:shd w:val="clear" w:color="auto" w:fill="auto"/>
+            <w:vAlign w:val="bottom"/>
+          </w:tcPr>
+          <w:p>
+            <w:pPr>
+              <w:spacing w:after="0"/>
+            </w:pPr>
+            <w:r>
+              <w:rPr>
+                <w:rFonts w:ascii="Calibri" w:hAnsi="Calibri"/>
+                <w:color w:val="000000"/>
+              </w:rPr>
+              <w:t>Declaração do Problema</w:t>
+            </w:r>
+          </w:p>
+        </w:tc>
+        <w:tc>
+          <w:tcPr>
+            <w:tcW w:w="3685" w:type="dxa"/>
+            <w:tcBorders>
+              <w:top w:val="nil"/>
+              <w:left w:val="nil"/>
+              <w:bottom w:val="nil"/>
+              <w:right w:val="nil"/>
+            </w:tcBorders>
+            <w:shd w:val="clear" w:color="auto" w:fill="auto"/>
+            <w:vAlign w:val="bottom"/>
+          </w:tcPr>
+          <w:p>
+            <w:pPr>
+              <w:spacing w:after="0"/>
+            </w:pPr>
+            <w:r>
+              <w:rPr>
+                <w:rFonts w:ascii="Calibri" w:hAnsi="Calibri"/>
+                <w:color w:val="000000"/>
+              </w:rPr>
+              <w:t>DPXX - &lt;Título&gt;</w:t>
+            </w:r>
+          </w:p>
+        </w:tc>
+      </w:tr>
+      <w:tr>
+        <w:tc>
+          <w:tcPr>
+            <w:tcW w:w="5529" w:type="dxa"/>
+            <w:tcBorders>
+              <w:top w:val="nil"/>
+              <w:left w:val="nil"/>
+              <w:bottom w:val="nil"/>
+              <w:right w:val="nil"/>
+            </w:tcBorders>
+            <w:shd w:val="clear" w:color="auto" w:fill="auto"/>
+            <w:vAlign w:val="bottom"/>
+          </w:tcPr>
+          <w:p>
+            <w:pPr>
+              <w:spacing w:after="0"/>
+            </w:pPr>
+            <w:r>
+              <w:rPr>
+                <w:rFonts w:ascii="Calibri" w:hAnsi="Calibri"/>
+                <w:color w:val="000000"/>
+              </w:rPr>
+              <w:t>Análise das Causas Raízes</w:t>
+            </w:r>
+          </w:p>
+        </w:tc>
+        <w:tc>
+          <w:tcPr>
+            <w:tcW w:w="3685" w:type="dxa"/>
+            <w:tcBorders>
+              <w:top w:val="nil"/>
+              <w:left w:val="nil"/>
+              <w:bottom w:val="nil"/>
+              <w:right w:val="nil"/>
+            </w:tcBorders>
+            <w:shd w:val="clear" w:color="auto" w:fill="auto"/>
+            <w:vAlign w:val="bottom"/>
+          </w:tcPr>
+          <w:p>
+            <w:pPr>
+              <w:spacing w:after="0"/>
+            </w:pPr>
+            <w:r>
+              <w:rPr>
+                <w:rFonts w:ascii="Calibri" w:hAnsi="Calibri"/>
+                <w:color w:val="000000"/>
+              </w:rPr>
+              <w:t>ACRXX - &lt;Título&gt;</w:t>
+            </w:r>
+          </w:p>
+        </w:tc>
+      </w:tr>
+      <w:tr>
+        <w:tc>
+          <w:tcPr>
+            <w:tcW w:w="5529" w:type="dxa"/>
+            <w:tcBorders>
+              <w:top w:val="nil"/>
+              <w:left w:val="nil"/>
+              <w:bottom w:val="nil"/>
+              <w:right w:val="nil"/>
+            </w:tcBorders>
+            <w:shd w:val="clear" w:color="auto" w:fill="auto"/>
+            <w:vAlign w:val="bottom"/>
+          </w:tcPr>
+          <w:p>
+            <w:pPr>
+              <w:spacing w:after="0"/>
+            </w:pPr>
+            <w:r>
+              <w:rPr>
+                <w:rFonts w:ascii="Calibri" w:hAnsi="Calibri"/>
+                <w:color w:val="000000"/>
+              </w:rPr>
+              <w:t>Usuários e Stakeholders</w:t>
+            </w:r>
+          </w:p>
+        </w:tc>
+        <w:tc>
+          <w:tcPr>
+            <w:tcW w:w="3685" w:type="dxa"/>
+            <w:tcBorders>
+              <w:top w:val="nil"/>
+              <w:left w:val="nil"/>
+              <w:bottom w:val="nil"/>
+              <w:right w:val="nil"/>
+            </w:tcBorders>
+            <w:shd w:val="clear" w:color="auto" w:fill="auto"/>
+            <w:vAlign w:val="bottom"/>
+          </w:tcPr>
+          <w:p>
+            <w:pPr>
+              <w:spacing w:after="0"/>
+            </w:pPr>
+            <w:r>
+              <w:rPr>
+                <w:rFonts w:ascii="Calibri" w:hAnsi="Calibri"/>
+                <w:color w:val="000000"/>
+              </w:rPr>
+              <w:t>USXX - &lt;Título&gt;</w:t>
+            </w:r>
+          </w:p>
+        </w:tc>
+      </w:tr>
+      <w:tr>
+        <w:tc>
+          <w:tcPr>
+            <w:tcW w:w="5529" w:type="dxa"/>
+            <w:tcBorders>
+              <w:top w:val="nil"/>
+              <w:left w:val="nil"/>
+              <w:bottom w:val="nil"/>
+              <w:right w:val="nil"/>
+            </w:tcBorders>
+            <w:shd w:val="clear" w:color="auto" w:fill="auto"/>
+            <w:vAlign w:val="bottom"/>
+          </w:tcPr>
+          <w:p>
+            <w:pPr>
+              <w:spacing w:after="0"/>
+            </w:pPr>
+            <w:r>
+              <w:rPr>
+                <w:rFonts w:ascii="Calibri" w:hAnsi="Calibri"/>
+                <w:color w:val="000000"/>
+              </w:rPr>
+              <w:t>Lista de Restrições</w:t>
+            </w:r>
+          </w:p>
+        </w:tc>
+        <w:tc>
+          <w:tcPr>
+            <w:tcW w:w="3685" w:type="dxa"/>
+            <w:tcBorders>
+              <w:top w:val="nil"/>
+              <w:left w:val="nil"/>
+              <w:bottom w:val="nil"/>
+              <w:right w:val="nil"/>
+            </w:tcBorders>
+            <w:shd w:val="clear" w:color="auto" w:fill="auto"/>
+            <w:vAlign w:val="bottom"/>
+          </w:tcPr>
+          <w:p>
+            <w:pPr>
+              <w:spacing w:after="0"/>
+            </w:pPr>
+            <w:r>
+              <w:rPr>
+                <w:rFonts w:ascii="Calibri" w:hAnsi="Calibri"/>
+                <w:color w:val="000000"/>
+              </w:rPr>
+              <w:t>LRXX - &lt;Título&gt;</w:t>
+            </w:r>
+          </w:p>
+        </w:tc>
+      </w:tr>
+      <w:tr>
+        <w:tc>
+          <w:tcPr>
+            <w:tcW w:w="5529" w:type="dxa"/>
+            <w:tcBorders>
+              <w:top w:val="nil"/>
+              <w:left w:val="nil"/>
+              <w:bottom w:val="nil"/>
+              <w:right w:val="nil"/>
+            </w:tcBorders>
+            <w:shd w:val="clear" w:color="auto" w:fill="auto"/>
+            <w:vAlign w:val="bottom"/>
+          </w:tcPr>
+          <w:p>
+            <w:pPr>
+              <w:spacing w:after="0"/>
+            </w:pPr>
+            <w:r>
+              <w:rPr>
+                <w:rFonts w:ascii="Calibri" w:hAnsi="Calibri"/>
+                <w:color w:val="000000"/>
+              </w:rPr>
+              <w:t>Fronteira Sistêmica</w:t>
+            </w:r>
+          </w:p>
+        </w:tc>
+        <w:tc>
+          <w:tcPr>
+            <w:tcW w:w="3685" w:type="dxa"/>
+            <w:tcBorders>
+              <w:top w:val="nil"/>
+              <w:left w:val="nil"/>
+              <w:bottom w:val="nil"/>
+              <w:right w:val="nil"/>
+            </w:tcBorders>
+            <w:shd w:val="clear" w:color="auto" w:fill="auto"/>
+            <w:vAlign w:val="bottom"/>
+          </w:tcPr>
+          <w:p>
+            <w:pPr>
+              <w:spacing w:after="0"/>
+            </w:pPr>
+            <w:r>
+              <w:rPr>
+                <w:rFonts w:ascii="Calibri" w:hAnsi="Calibri"/>
+                <w:color w:val="000000"/>
+              </w:rPr>
+              <w:t>FSXX - &lt;Título&gt;</w:t>
+            </w:r>
+          </w:p>
+        </w:tc>
+      </w:tr>
+      <w:tr>
+        <w:tc>
+          <w:tcPr>
+            <w:tcW w:w="5529" w:type="dxa"/>
+            <w:tcBorders>
+              <w:top w:val="nil"/>
+              <w:left w:val="nil"/>
+              <w:bottom w:val="nil"/>
+              <w:right w:val="nil"/>
+            </w:tcBorders>
+            <w:shd w:val="clear" w:color="auto" w:fill="auto"/>
+            <w:vAlign w:val="bottom"/>
+          </w:tcPr>
+          <w:p>
+            <w:pPr>
+              <w:spacing w:after="0"/>
+            </w:pPr>
+            <w:r>
+              <w:rPr>
+                <w:rFonts w:ascii="Calibri" w:hAnsi="Calibri"/>
+                <w:color w:val="000000"/>
+              </w:rPr>
+              <w:t>Lista de Características</w:t>
+            </w:r>
+          </w:p>
+        </w:tc>
+        <w:tc>
+          <w:tcPr>
+            <w:tcW w:w="3685" w:type="dxa"/>
+            <w:tcBorders>
+              <w:top w:val="nil"/>
+              <w:left w:val="nil"/>
+              <w:bottom w:val="nil"/>
+              <w:right w:val="nil"/>
+            </w:tcBorders>
+            <w:shd w:val="clear" w:color="auto" w:fill="auto"/>
+            <w:vAlign w:val="bottom"/>
+          </w:tcPr>
+          <w:p>
+            <w:pPr>
+              <w:spacing w:after="0"/>
+            </w:pPr>
+            <w:r>
+              <w:rPr>
+                <w:rFonts w:ascii="Calibri" w:hAnsi="Calibri"/>
+                <w:color w:val="000000"/>
+              </w:rPr>
+              <w:t>LCXX - &lt;Título&gt;</w:t>
+            </w:r>
+          </w:p>
+        </w:tc>
+      </w:tr>
+      <w:tr>
+        <w:tc>
+          <w:tcPr>
+            <w:tcW w:w="5529" w:type="dxa"/>
+            <w:tcBorders>
+              <w:top w:val="nil"/>
+              <w:left w:val="nil"/>
+              <w:bottom w:val="nil"/>
+              <w:right w:val="nil"/>
+            </w:tcBorders>
+            <w:shd w:val="clear" w:color="auto" w:fill="auto"/>
+            <w:vAlign w:val="bottom"/>
+          </w:tcPr>
+          <w:p>
+            <w:pPr>
+              <w:spacing w:after="0"/>
+            </w:pPr>
+            <w:r>
+              <w:rPr>
+                <w:rFonts w:ascii="Calibri" w:hAnsi="Calibri"/>
+                <w:color w:val="000000"/>
+              </w:rPr>
+              <w:t>Definição de Baselines</w:t>
+            </w:r>
+          </w:p>
+        </w:tc>
+        <w:tc>
+          <w:tcPr>
+            <w:tcW w:w="3685" w:type="dxa"/>
+            <w:tcBorders>
+              <w:top w:val="nil"/>
+              <w:left w:val="nil"/>
+              <w:bottom w:val="nil"/>
+              <w:right w:val="nil"/>
+            </w:tcBorders>
+            <w:shd w:val="clear" w:color="auto" w:fill="auto"/>
+            <w:vAlign w:val="bottom"/>
+          </w:tcPr>
+          <w:p>
+            <w:pPr>
+              <w:spacing w:after="0"/>
+            </w:pPr>
+            <w:r>
+              <w:rPr>
+                <w:rFonts w:ascii="Calibri" w:hAnsi="Calibri"/>
+                <w:color w:val="000000"/>
+              </w:rPr>
+              <w:t>DBXX - &lt;Título&gt;</w:t>
+            </w:r>
+          </w:p>
+        </w:tc>
+      </w:tr>
+      <w:tr>
+        <w:tc>
+          <w:tcPr>
+            <w:tcW w:w="5529" w:type="dxa"/>
+            <w:tcBorders>
+              <w:top w:val="nil"/>
+              <w:left w:val="nil"/>
+              <w:bottom w:val="nil"/>
+              <w:right w:val="nil"/>
+            </w:tcBorders>
+            <w:shd w:val="clear" w:color="auto" w:fill="auto"/>
+            <w:vAlign w:val="bottom"/>
+          </w:tcPr>
+          <w:p>
+            <w:pPr>
+              <w:spacing w:after="0"/>
+            </w:pPr>
+            <w:r>
+              <w:rPr>
+                <w:rFonts w:ascii="Calibri" w:hAnsi="Calibri"/>
+                <w:color w:val="000000"/>
+              </w:rPr>
+              <w:t>DFD Essencial</w:t>
+            </w:r>
+          </w:p>
+        </w:tc>
+        <w:tc>
+          <w:tcPr>
+            <w:tcW w:w="3685" w:type="dxa"/>
+            <w:tcBorders>
+              <w:top w:val="nil"/>
+              <w:left w:val="nil"/>
+              <w:bottom w:val="nil"/>
+              <w:right w:val="nil"/>
+            </w:tcBorders>
+            <w:shd w:val="clear" w:color="auto" w:fill="auto"/>
+            <w:vAlign w:val="bottom"/>
+          </w:tcPr>
+          <w:p>
+            <w:pPr>
+              <w:spacing w:after="0"/>
+            </w:pPr>
+            <w:r>
+              <w:rPr>
+                <w:rFonts w:ascii="Calibri" w:hAnsi="Calibri"/>
+                <w:color w:val="000000"/>
+              </w:rPr>
+              <w:t>DFDXX - &lt;Título&gt;</w:t>
+            </w:r>
+          </w:p>
+        </w:tc>
+      </w:tr>
+      <w:tr>
+        <w:tc>
+          <w:tcPr>
+            <w:tcW w:w="5529" w:type="dxa"/>
+            <w:tcBorders>
+              <w:top w:val="nil"/>
+              <w:left w:val="nil"/>
+              <w:bottom w:val="nil"/>
+              <w:right w:val="nil"/>
+            </w:tcBorders>
+            <w:shd w:val="clear" w:color="auto" w:fill="auto"/>
+            <w:vAlign w:val="bottom"/>
+          </w:tcPr>
+          <w:p>
+            <w:pPr>
+              <w:spacing w:after="0"/>
+            </w:pPr>
+            <w:r>
+              <w:rPr>
+                <w:rFonts w:ascii="Calibri" w:hAnsi="Calibri"/>
+                <w:color w:val="000000"/>
+              </w:rPr>
+              <w:t>Análise dos Eventos</w:t>
+            </w:r>
+          </w:p>
+        </w:tc>
+        <w:tc>
+          <w:tcPr>
+            <w:tcW w:w="3685" w:type="dxa"/>
+            <w:tcBorders>
+              <w:top w:val="nil"/>
+              <w:left w:val="nil"/>
+              <w:bottom w:val="nil"/>
+              <w:right w:val="nil"/>
+            </w:tcBorders>
+            <w:shd w:val="clear" w:color="auto" w:fill="auto"/>
+            <w:vAlign w:val="bottom"/>
+          </w:tcPr>
+          <w:p>
+            <w:pPr>
+              <w:spacing w:after="0"/>
+            </w:pPr>
+            <w:r>
+              <w:rPr>
+                <w:rFonts w:ascii="Calibri" w:hAnsi="Calibri"/>
+                <w:color w:val="000000"/>
+              </w:rPr>
+              <w:t>AEXX - &lt;Título&gt;</w:t>
+            </w:r>
+          </w:p>
+        </w:tc>
+      </w:tr>
+      <w:tr>
+        <w:tc>
+          <w:tcPr>
+            <w:tcW w:w="5529" w:type="dxa"/>
+            <w:tcBorders>
+              <w:top w:val="nil"/>
+              <w:left w:val="nil"/>
+              <w:bottom w:val="nil"/>
+              <w:right w:val="nil"/>
+            </w:tcBorders>
+            <w:shd w:val="clear" w:color="auto" w:fill="auto"/>
+            <w:vAlign w:val="bottom"/>
+          </w:tcPr>
+          <w:p>
+            <w:pPr>
+              <w:spacing w:after="0"/>
+            </w:pPr>
+            <w:r>
+              <w:rPr>
+                <w:rFonts w:ascii="Calibri" w:hAnsi="Calibri"/>
+                <w:color w:val="000000"/>
+              </w:rPr>
+              <w:t>Descrição dos Processos de Negócio</w:t>
+            </w:r>
+          </w:p>
+        </w:tc>
+        <w:tc>
+          <w:tcPr>
+            <w:tcW w:w="3685" w:type="dxa"/>
+            <w:tcBorders>
+              <w:top w:val="nil"/>
+              <w:left w:val="nil"/>
+              <w:bottom w:val="nil"/>
+              <w:right w:val="nil"/>
+            </w:tcBorders>
+            <w:shd w:val="clear" w:color="auto" w:fill="auto"/>
+            <w:vAlign w:val="bottom"/>
+          </w:tcPr>
+          <w:p>
+            <w:pPr>
+              <w:spacing w:after="0"/>
+            </w:pPr>
+            <w:r>
+              <w:rPr>
+                <w:rFonts w:ascii="Calibri" w:hAnsi="Calibri"/>
+                <w:color w:val="000000"/>
+              </w:rPr>
+              <w:t>DPNXX - &lt;Título&gt;</w:t>
+            </w:r>
+          </w:p>
+        </w:tc>
+      </w:tr>
+      <w:tr>
+        <w:tc>
+          <w:tcPr>
+            <w:tcW w:w="5529" w:type="dxa"/>
+            <w:tcBorders>
+              <w:top w:val="nil"/>
+              <w:left w:val="nil"/>
+              <w:bottom w:val="nil"/>
+              <w:right w:val="nil"/>
+            </w:tcBorders>
+            <w:shd w:val="clear" w:color="auto" w:fill="auto"/>
+            <w:vAlign w:val="bottom"/>
+          </w:tcPr>
+          <w:p>
+            <w:pPr>
+              <w:spacing w:after="0"/>
+            </w:pPr>
+            <w:r>
+              <w:rPr>
+                <w:rFonts w:ascii="Calibri" w:hAnsi="Calibri"/>
+                <w:color w:val="000000"/>
+              </w:rPr>
+              <w:t>BPMN</w:t>
+            </w:r>
+          </w:p>
+        </w:tc>
+        <w:tc>
+          <w:tcPr>
+            <w:tcW w:w="3685" w:type="dxa"/>
+            <w:tcBorders>
+              <w:top w:val="nil"/>
+              <w:left w:val="nil"/>
+              <w:bottom w:val="nil"/>
+              <w:right w:val="nil"/>
+            </w:tcBorders>
+            <w:shd w:val="clear" w:color="auto" w:fill="auto"/>
+            <w:vAlign w:val="bottom"/>
+          </w:tcPr>
+          <w:p>
+            <w:pPr>
+              <w:spacing w:after="0"/>
+            </w:pPr>
+            <w:r>
+              <w:rPr>
+                <w:rFonts w:ascii="Calibri" w:hAnsi="Calibri"/>
+                <w:color w:val="000000"/>
+              </w:rPr>
+              <w:t>BPMXX - &lt;Título&gt;</w:t>
+            </w:r>
+          </w:p>
+        </w:tc>
+      </w:tr>
+      <w:tr>
+        <w:tc>
+          <w:tcPr>
+            <w:tcW w:w="5529" w:type="dxa"/>
+            <w:tcBorders>
+              <w:top w:val="nil"/>
+              <w:left w:val="nil"/>
+              <w:bottom w:val="nil"/>
+              <w:right w:val="nil"/>
+            </w:tcBorders>
+            <w:shd w:val="clear" w:color="auto" w:fill="auto"/>
+            <w:vAlign w:val="bottom"/>
+          </w:tcPr>
+          <w:p>
+            <w:pPr>
+              <w:spacing w:after="0"/>
+            </w:pPr>
+            <w:r>
+              <w:rPr>
+                <w:rFonts w:ascii="Calibri" w:hAnsi="Calibri"/>
+                <w:color w:val="000000"/>
+              </w:rPr>
+              <w:t>Regras de Negócio</w:t>
+            </w:r>
+          </w:p>
+        </w:tc>
+        <w:tc>
+          <w:tcPr>
+            <w:tcW w:w="3685" w:type="dxa"/>
+            <w:tcBorders>
+              <w:top w:val="nil"/>
+              <w:left w:val="nil"/>
+              <w:bottom w:val="nil"/>
+              <w:right w:val="nil"/>
+            </w:tcBorders>
+            <w:shd w:val="clear" w:color="auto" w:fill="auto"/>
+            <w:vAlign w:val="bottom"/>
+          </w:tcPr>
+          <w:p>
+            <w:pPr>
+              <w:spacing w:after="0"/>
+            </w:pPr>
+            <w:r>
+              <w:rPr>
+                <w:rFonts w:ascii="Calibri" w:hAnsi="Calibri"/>
+                <w:color w:val="000000"/>
+              </w:rPr>
+              <w:t>RNXX - &lt;Título&gt;</w:t>
+            </w:r>
+          </w:p>
+        </w:tc>
+      </w:tr>
+      <w:tr>
+        <w:tc>
+          <w:tcPr>
+            <w:tcW w:w="5529" w:type="dxa"/>
+            <w:tcBorders>
+              <w:top w:val="nil"/>
+              <w:left w:val="nil"/>
+              <w:bottom w:val="nil"/>
+              <w:right w:val="nil"/>
+            </w:tcBorders>
+            <w:shd w:val="clear" w:color="auto" w:fill="auto"/>
+            <w:vAlign w:val="bottom"/>
+          </w:tcPr>
+          <w:p>
+            <w:pPr>
+              <w:spacing w:after="0"/>
+            </w:pPr>
+            <w:r>
+              <w:rPr>
+                <w:rFonts w:ascii="Calibri" w:hAnsi="Calibri"/>
+                <w:color w:val="000000"/>
+              </w:rPr>
+              <w:t>Modelo Conceitual</w:t>
+            </w:r>
+          </w:p>
+        </w:tc>
+        <w:tc>
+          <w:tcPr>
+            <w:tcW w:w="3685" w:type="dxa"/>
+            <w:tcBorders>
+              <w:top w:val="nil"/>
+              <w:left w:val="nil"/>
+              <w:bottom w:val="nil"/>
+              <w:right w:val="nil"/>
+            </w:tcBorders>
+            <w:shd w:val="clear" w:color="auto" w:fill="auto"/>
+            <w:vAlign w:val="bottom"/>
+          </w:tcPr>
+          <w:p>
+            <w:pPr>
+              <w:spacing w:after="0"/>
+            </w:pPr>
+            <w:r>
+              <w:rPr>
+                <w:rFonts w:ascii="Calibri" w:hAnsi="Calibri"/>
+                <w:color w:val="000000"/>
+              </w:rPr>
+              <w:t>MCXX - &lt;Título&gt;</w:t>
+            </w:r>
+          </w:p>
+        </w:tc>
+      </w:tr>
+      <w:tr>
+        <w:tc>
+          <w:tcPr>
+            <w:tcW w:w="5529" w:type="dxa"/>
+            <w:tcBorders>
+              <w:top w:val="nil"/>
+              <w:left w:val="nil"/>
+              <w:bottom w:val="nil"/>
+              <w:right w:val="nil"/>
+            </w:tcBorders>
+            <w:shd w:val="clear" w:color="auto" w:fill="auto"/>
+            <w:vAlign w:val="bottom"/>
+          </w:tcPr>
+          <w:p>
+            <w:pPr>
+              <w:spacing w:after="0"/>
+            </w:pPr>
+            <w:r>
+              <w:rPr>
+                <w:rFonts w:ascii="Calibri" w:hAnsi="Calibri"/>
+                <w:color w:val="000000"/>
+              </w:rPr>
+              <w:t xml:space="preserve">Análise do Ciclo de Vida </w:t>
+            </w:r>
+          </w:p>
+        </w:tc>
+        <w:tc>
+          <w:tcPr>
+            <w:tcW w:w="3685" w:type="dxa"/>
+            <w:tcBorders>
+              <w:top w:val="nil"/>
+              <w:left w:val="nil"/>
+              <w:bottom w:val="nil"/>
+              <w:right w:val="nil"/>
+            </w:tcBorders>
+            <w:shd w:val="clear" w:color="auto" w:fill="auto"/>
+            <w:vAlign w:val="bottom"/>
+          </w:tcPr>
+          <w:p>
+            <w:pPr>
+              <w:spacing w:after="0"/>
+            </w:pPr>
+            <w:r>
+              <w:rPr>
+                <w:rFonts w:ascii="Calibri" w:hAnsi="Calibri"/>
+                <w:color w:val="000000"/>
+              </w:rPr>
+              <w:t>ACVXX - &lt;Título&gt;</w:t>
+            </w:r>
+          </w:p>
+        </w:tc>
+      </w:tr>
+      <w:tr>
+        <w:tc>
+          <w:tcPr>
+            <w:tcW w:w="5529" w:type="dxa"/>
+            <w:tcBorders>
+              <w:top w:val="nil"/>
+              <w:left w:val="nil"/>
+              <w:bottom w:val="nil"/>
+              <w:right w:val="nil"/>
+            </w:tcBorders>
+            <w:shd w:val="clear" w:color="auto" w:fill="auto"/>
+            <w:vAlign w:val="bottom"/>
+          </w:tcPr>
+          <w:p>
+            <w:pPr>
+              <w:spacing w:after="0"/>
+            </w:pPr>
+            <w:r>
+              <w:rPr>
+                <w:rFonts w:ascii="Calibri" w:hAnsi="Calibri"/>
+                <w:color w:val="000000"/>
+              </w:rPr>
+              <w:t>Arquitetura do Sistema</w:t>
+            </w:r>
+          </w:p>
+        </w:tc>
+        <w:tc>
+          <w:tcPr>
+            <w:tcW w:w="3685" w:type="dxa"/>
+            <w:tcBorders>
+              <w:top w:val="nil"/>
+              <w:left w:val="nil"/>
+              <w:bottom w:val="nil"/>
+              <w:right w:val="nil"/>
+            </w:tcBorders>
+            <w:shd w:val="clear" w:color="auto" w:fill="auto"/>
+            <w:vAlign w:val="bottom"/>
+          </w:tcPr>
+          <w:p>
+            <w:pPr>
+              <w:spacing w:after="0"/>
+            </w:pPr>
+            <w:r>
+              <w:rPr>
+                <w:rFonts w:ascii="Calibri" w:hAnsi="Calibri"/>
+                <w:color w:val="000000"/>
+              </w:rPr>
+              <w:t>ASXX - &lt;Título&gt;</w:t>
+            </w:r>
+          </w:p>
+        </w:tc>
+      </w:tr>
+      <w:tr>
+        <w:tc>
+          <w:tcPr>
+            <w:tcW w:w="5529" w:type="dxa"/>
+            <w:tcBorders>
+              <w:top w:val="nil"/>
+              <w:left w:val="nil"/>
+              <w:bottom w:val="nil"/>
+              <w:right w:val="nil"/>
+            </w:tcBorders>
+            <w:shd w:val="clear" w:color="auto" w:fill="auto"/>
+            <w:vAlign w:val="bottom"/>
+          </w:tcPr>
+          <w:p>
+            <w:pPr>
+              <w:spacing w:after="0"/>
+            </w:pPr>
+            <w:r>
+              <w:rPr>
+                <w:rFonts w:ascii="Calibri" w:hAnsi="Calibri"/>
+                <w:color w:val="000000"/>
+              </w:rPr>
+              <w:t>Descrição dos Subsistemas</w:t>
+            </w:r>
+          </w:p>
+        </w:tc>
+        <w:tc>
+          <w:tcPr>
+            <w:tcW w:w="3685" w:type="dxa"/>
+            <w:tcBorders>
+              <w:top w:val="nil"/>
+              <w:left w:val="nil"/>
+              <w:bottom w:val="nil"/>
+              <w:right w:val="nil"/>
+            </w:tcBorders>
+            <w:shd w:val="clear" w:color="auto" w:fill="auto"/>
+            <w:vAlign w:val="bottom"/>
+          </w:tcPr>
+          <w:p>
+            <w:pPr>
+              <w:spacing w:after="0"/>
+            </w:pPr>
+            <w:r>
+              <w:rPr>
+                <w:rFonts w:ascii="Calibri" w:hAnsi="Calibri"/>
+                <w:color w:val="000000"/>
+              </w:rPr>
+              <w:t>DSXX - &lt;Título&gt;</w:t>
+            </w:r>
+          </w:p>
+        </w:tc>
+      </w:tr>
+      <w:tr>
+        <w:tc>
+          <w:tcPr>
+            <w:tcW w:w="5529" w:type="dxa"/>
+            <w:tcBorders>
+              <w:top w:val="nil"/>
+              <w:left w:val="nil"/>
+              <w:bottom w:val="nil"/>
+              <w:right w:val="nil"/>
+            </w:tcBorders>
+            <w:shd w:val="clear" w:color="auto" w:fill="auto"/>
+            <w:vAlign w:val="bottom"/>
+          </w:tcPr>
+          <w:p>
+            <w:pPr>
+              <w:spacing w:after="0"/>
+            </w:pPr>
+            <w:r>
+              <w:rPr>
+                <w:rFonts w:ascii="Calibri" w:hAnsi="Calibri"/>
+                <w:color w:val="000000"/>
+              </w:rPr>
+              <w:t>Descrição das Interfaces Internas</w:t>
+            </w:r>
+          </w:p>
+        </w:tc>
+        <w:tc>
+          <w:tcPr>
+            <w:tcW w:w="3685" w:type="dxa"/>
+            <w:tcBorders>
+              <w:top w:val="nil"/>
+              <w:left w:val="nil"/>
+              <w:bottom w:val="nil"/>
+              <w:right w:val="nil"/>
+            </w:tcBorders>
+            <w:shd w:val="clear" w:color="auto" w:fill="auto"/>
+            <w:vAlign w:val="bottom"/>
+          </w:tcPr>
+          <w:p>
+            <w:pPr>
+              <w:spacing w:after="0"/>
+            </w:pPr>
+            <w:r>
+              <w:rPr>
+                <w:rFonts w:ascii="Calibri" w:hAnsi="Calibri"/>
+                <w:color w:val="000000"/>
+              </w:rPr>
+              <w:t>DIIXX - &lt;Título&gt;</w:t>
+            </w:r>
+          </w:p>
+        </w:tc>
+      </w:tr>
+      <w:tr>
+        <w:tc>
+          <w:tcPr>
+            <w:tcW w:w="5529" w:type="dxa"/>
+            <w:tcBorders>
+              <w:top w:val="nil"/>
+              <w:left w:val="nil"/>
+              <w:bottom w:val="nil"/>
+              <w:right w:val="nil"/>
+            </w:tcBorders>
+            <w:shd w:val="clear" w:color="auto" w:fill="auto"/>
+            <w:vAlign w:val="bottom"/>
+          </w:tcPr>
+          <w:p>
+            <w:pPr>
+              <w:spacing w:after="0"/>
+            </w:pPr>
+            <w:r>
+              <w:rPr>
+                <w:rFonts w:ascii="Calibri" w:hAnsi="Calibri"/>
+                <w:color w:val="000000"/>
+              </w:rPr>
+              <w:t>Descrição das Interfaces Externas (Atores)</w:t>
+            </w:r>
+          </w:p>
+        </w:tc>
+        <w:tc>
+          <w:tcPr>
+            <w:tcW w:w="3685" w:type="dxa"/>
+            <w:tcBorders>
+              <w:top w:val="nil"/>
+              <w:left w:val="nil"/>
+              <w:bottom w:val="nil"/>
+              <w:right w:val="nil"/>
+            </w:tcBorders>
+            <w:shd w:val="clear" w:color="auto" w:fill="auto"/>
+            <w:vAlign w:val="bottom"/>
+          </w:tcPr>
+          <w:p>
+            <w:pPr>
+              <w:spacing w:after="0"/>
+            </w:pPr>
+            <w:r>
+              <w:rPr>
+                <w:rFonts w:ascii="Calibri" w:hAnsi="Calibri"/>
+                <w:color w:val="000000"/>
+              </w:rPr>
+              <w:t>XX - &lt;Título&gt;</w:t>
+            </w:r>
+          </w:p>
+        </w:tc>
+      </w:tr>
+      <w:tr>
+        <w:tc>
+          <w:tcPr>
+            <w:tcW w:w="5529" w:type="dxa"/>
+            <w:tcBorders>
+              <w:top w:val="nil"/>
+              <w:left w:val="nil"/>
+              <w:bottom w:val="nil"/>
+              <w:right w:val="nil"/>
+            </w:tcBorders>
+            <w:shd w:val="clear" w:color="auto" w:fill="auto"/>
+            <w:vAlign w:val="bottom"/>
+          </w:tcPr>
+          <w:p>
+            <w:pPr>
+              <w:spacing w:after="0"/>
+            </w:pPr>
+            <w:r>
+              <w:rPr>
+                <w:rFonts w:ascii="Calibri" w:hAnsi="Calibri"/>
+                <w:color w:val="000000"/>
+              </w:rPr>
+              <w:t>Diagrama de Casos de Uso do Subsistema</w:t>
+            </w:r>
+          </w:p>
+        </w:tc>
+        <w:tc>
+          <w:tcPr>
+            <w:tcW w:w="3685" w:type="dxa"/>
+            <w:tcBorders>
+              <w:top w:val="nil"/>
+              <w:left w:val="nil"/>
+              <w:bottom w:val="nil"/>
+              <w:right w:val="nil"/>
+            </w:tcBorders>
+            <w:shd w:val="clear" w:color="auto" w:fill="auto"/>
+            <w:vAlign w:val="bottom"/>
+          </w:tcPr>
+          <w:p>
+            <w:pPr>
+              <w:spacing w:after="0"/>
+            </w:pPr>
+            <w:r>
+              <w:rPr>
+                <w:rFonts w:ascii="Calibri" w:hAnsi="Calibri"/>
+                <w:color w:val="000000"/>
+              </w:rPr>
+              <w:t>DCUSXX - &lt;Título&gt;</w:t>
+            </w:r>
+          </w:p>
+        </w:tc>
+      </w:tr>
+      <w:tr>
+        <w:tc>
+          <w:tcPr>
+            <w:tcW w:w="5529" w:type="dxa"/>
+            <w:tcBorders>
+              <w:top w:val="nil"/>
+              <w:left w:val="nil"/>
+              <w:bottom w:val="nil"/>
+              <w:right w:val="nil"/>
+            </w:tcBorders>
+            <w:shd w:val="clear" w:color="auto" w:fill="auto"/>
+            <w:vAlign w:val="bottom"/>
+          </w:tcPr>
+          <w:p>
+            <w:pPr>
+              <w:spacing w:after="0"/>
+            </w:pPr>
+            <w:r>
+              <w:rPr>
+                <w:rFonts w:ascii="Calibri" w:hAnsi="Calibri"/>
+                <w:color w:val="000000"/>
+              </w:rPr>
+              <w:t>Realização dos Casos de Uso do Subsistema</w:t>
+            </w:r>
+          </w:p>
+        </w:tc>
+        <w:tc>
+          <w:tcPr>
+            <w:tcW w:w="3685" w:type="dxa"/>
+            <w:tcBorders>
+              <w:top w:val="nil"/>
+              <w:left w:val="nil"/>
+              <w:bottom w:val="nil"/>
+              <w:right w:val="nil"/>
+            </w:tcBorders>
+            <w:shd w:val="clear" w:color="auto" w:fill="auto"/>
+            <w:vAlign w:val="bottom"/>
+          </w:tcPr>
+          <w:p>
+            <w:pPr>
+              <w:spacing w:after="0"/>
+            </w:pPr>
+            <w:r>
+              <w:rPr>
+                <w:rFonts w:ascii="Calibri" w:hAnsi="Calibri"/>
+                <w:color w:val="000000"/>
+              </w:rPr>
+              <w:t>CUSXX - &lt;Título&gt;</w:t>
+            </w:r>
+          </w:p>
+        </w:tc>
+      </w:tr>
+      <w:tr>
+        <w:tc>
+          <w:tcPr>
+            <w:tcW w:w="5529" w:type="dxa"/>
+            <w:tcBorders>
+              <w:top w:val="nil"/>
+              <w:left w:val="nil"/>
+              <w:bottom w:val="nil"/>
+              <w:right w:val="nil"/>
+            </w:tcBorders>
+            <w:shd w:val="clear" w:color="auto" w:fill="auto"/>
+            <w:vAlign w:val="bottom"/>
+          </w:tcPr>
+          <w:p>
+            <w:pPr>
+              <w:spacing w:after="0"/>
+            </w:pPr>
+            <w:r>
+              <w:rPr>
+                <w:rFonts w:ascii="Calibri" w:hAnsi="Calibri"/>
+                <w:color w:val="000000"/>
+              </w:rPr>
+              <w:t>Requisitos de Software do Subsistema(SRS)</w:t>
+            </w:r>
+          </w:p>
+        </w:tc>
+        <w:tc>
+          <w:tcPr>
+            <w:tcW w:w="3685" w:type="dxa"/>
+            <w:tcBorders>
+              <w:top w:val="nil"/>
+              <w:left w:val="nil"/>
+              <w:bottom w:val="nil"/>
+              <w:right w:val="nil"/>
+            </w:tcBorders>
+            <w:shd w:val="clear" w:color="auto" w:fill="auto"/>
+            <w:vAlign w:val="bottom"/>
+          </w:tcPr>
+          <w:p>
+            <w:pPr>
+              <w:spacing w:after="0"/>
+            </w:pPr>
+            <w:r>
+              <w:rPr>
+                <w:rFonts w:ascii="Calibri" w:hAnsi="Calibri"/>
+                <w:color w:val="000000"/>
+              </w:rPr>
+              <w:t>RSSXX - &lt;Título&gt;</w:t>
+            </w:r>
+          </w:p>
+        </w:tc>
+      </w:tr>
+      <w:tr>
+        <w:tc>
+          <w:tcPr>
+            <w:tcW w:w="5529" w:type="dxa"/>
+            <w:tcBorders>
+              <w:top w:val="nil"/>
+              <w:left w:val="nil"/>
+              <w:bottom w:val="nil"/>
+              <w:right w:val="nil"/>
+            </w:tcBorders>
+            <w:shd w:val="clear" w:color="auto" w:fill="auto"/>
+            <w:vAlign w:val="bottom"/>
+          </w:tcPr>
+          <w:p>
+            <w:pPr>
+              <w:spacing w:after="0"/>
+            </w:pPr>
+            <w:r>
+              <w:rPr>
+                <w:rFonts w:ascii="Calibri" w:hAnsi="Calibri"/>
+                <w:color w:val="000000"/>
+              </w:rPr>
+              <w:t>Storyboard para cada Caso de Uso</w:t>
+            </w:r>
+          </w:p>
+        </w:tc>
+        <w:tc>
+          <w:tcPr>
+            <w:tcW w:w="3685" w:type="dxa"/>
+            <w:tcBorders>
+              <w:top w:val="nil"/>
+              <w:left w:val="nil"/>
+              <w:bottom w:val="nil"/>
+              <w:right w:val="nil"/>
+            </w:tcBorders>
+            <w:shd w:val="clear" w:color="auto" w:fill="auto"/>
+            <w:vAlign w:val="bottom"/>
+          </w:tcPr>
+          <w:p>
+            <w:pPr>
+              <w:spacing w:after="0"/>
+            </w:pPr>
+            <w:r>
+              <w:rPr>
+                <w:rFonts w:ascii="Calibri" w:hAnsi="Calibri"/>
+                <w:color w:val="000000"/>
+              </w:rPr>
+              <w:t>SCSXX - &lt;Título&gt;</w:t>
+            </w:r>
+          </w:p>
+        </w:tc>
+      </w:tr>
+      <w:tr>
+        <w:tc>
+          <w:tcPr>
+            <w:tcW w:w="5529" w:type="dxa"/>
+            <w:tcBorders>
+              <w:top w:val="nil"/>
+              <w:left w:val="nil"/>
+              <w:bottom w:val="nil"/>
+              <w:right w:val="nil"/>
+            </w:tcBorders>
+            <w:shd w:val="clear" w:color="auto" w:fill="auto"/>
+            <w:vAlign w:val="bottom"/>
+          </w:tcPr>
+          <w:p>
+            <w:pPr>
+              <w:spacing w:after="0"/>
+            </w:pPr>
+            <w:r>
+              <w:rPr>
+                <w:rFonts w:ascii="Calibri" w:hAnsi="Calibri"/>
+                <w:color w:val="000000"/>
+              </w:rPr>
+              <w:t>Dicionário de Dados do Subsistema</w:t>
+            </w:r>
+          </w:p>
+        </w:tc>
+        <w:tc>
+          <w:tcPr>
+            <w:tcW w:w="3685" w:type="dxa"/>
+            <w:tcBorders>
+              <w:top w:val="nil"/>
+              <w:left w:val="nil"/>
+              <w:bottom w:val="nil"/>
+              <w:right w:val="nil"/>
+            </w:tcBorders>
+            <w:shd w:val="clear" w:color="auto" w:fill="auto"/>
+            <w:vAlign w:val="bottom"/>
+          </w:tcPr>
+          <w:p>
+            <w:pPr>
+              <w:spacing w:after="0"/>
+            </w:pPr>
+            <w:r>
+              <w:rPr>
+                <w:rFonts w:ascii="Calibri" w:hAnsi="Calibri"/>
+                <w:color w:val="000000"/>
+              </w:rPr>
+              <w:t>DDSXX - &lt;Título&gt;</w:t>
+            </w:r>
+          </w:p>
+        </w:tc>
+      </w:tr>
+      <w:tr>
+        <w:tc>
+          <w:tcPr>
+            <w:tcW w:w="5529" w:type="dxa"/>
+            <w:tcBorders>
+              <w:top w:val="nil"/>
+              <w:left w:val="nil"/>
+              <w:bottom w:val="nil"/>
+              <w:right w:val="nil"/>
+            </w:tcBorders>
+            <w:shd w:val="clear" w:color="auto" w:fill="auto"/>
+            <w:vAlign w:val="bottom"/>
+          </w:tcPr>
+          <w:p>
+            <w:pPr>
+              <w:spacing w:after="0"/>
+            </w:pPr>
+            <w:r>
+              <w:rPr>
+                <w:rFonts w:ascii="Calibri" w:hAnsi="Calibri"/>
+                <w:color w:val="000000"/>
+              </w:rPr>
+              <w:t>Mensagens</w:t>
+            </w:r>
+          </w:p>
+        </w:tc>
+        <w:tc>
+          <w:tcPr>
+            <w:tcW w:w="3685" w:type="dxa"/>
+            <w:tcBorders>
+              <w:top w:val="nil"/>
+              <w:left w:val="nil"/>
+              <w:bottom w:val="nil"/>
+              <w:right w:val="nil"/>
+            </w:tcBorders>
+            <w:shd w:val="clear" w:color="auto" w:fill="auto"/>
+            <w:vAlign w:val="bottom"/>
+          </w:tcPr>
+          <w:p>
+            <w:pPr>
+              <w:spacing w:after="0"/>
+            </w:pPr>
+            <w:r>
+              <w:rPr>
+                <w:rFonts w:ascii="Calibri" w:hAnsi="Calibri"/>
+                <w:color w:val="000000"/>
+              </w:rPr>
+              <w:t>MXX - &lt;Título&gt;</w:t>
+            </w:r>
+          </w:p>
+        </w:tc>
+      </w:tr>
+      <w:tr>
+        <w:tc>
+          <w:tcPr>
+            <w:tcW w:w="5529" w:type="dxa"/>
+            <w:tcBorders>
+              <w:top w:val="nil"/>
+              <w:left w:val="nil"/>
+              <w:bottom w:val="nil"/>
+              <w:right w:val="nil"/>
+            </w:tcBorders>
+            <w:shd w:val="clear" w:color="auto" w:fill="auto"/>
+            <w:vAlign w:val="bottom"/>
+          </w:tcPr>
+          <w:p>
+            <w:pPr>
+              <w:spacing w:after="0"/>
+            </w:pPr>
+            <w:r>
+              <w:rPr>
+                <w:rFonts w:ascii="Calibri" w:hAnsi="Calibri"/>
+                <w:color w:val="000000"/>
+              </w:rPr>
+              <w:t>Algoritmos</w:t>
+            </w:r>
+          </w:p>
+        </w:tc>
+        <w:tc>
+          <w:tcPr>
+            <w:tcW w:w="3685" w:type="dxa"/>
+            <w:tcBorders>
+              <w:top w:val="nil"/>
+              <w:left w:val="nil"/>
+              <w:bottom w:val="nil"/>
+              <w:right w:val="nil"/>
+            </w:tcBorders>
+            <w:shd w:val="clear" w:color="auto" w:fill="auto"/>
+            <w:vAlign w:val="bottom"/>
+          </w:tcPr>
+          <w:p>
+            <w:pPr>
+              <w:spacing w:after="0"/>
+            </w:pPr>
+            <w:r>
+              <w:rPr>
+                <w:rFonts w:ascii="Calibri" w:hAnsi="Calibri"/>
+                <w:color w:val="000000"/>
+              </w:rPr>
+              <w:t>AXX - &lt;Título&gt;</w:t>
+            </w:r>
+          </w:p>
+        </w:tc>
+      </w:tr>
+      <w:tr>
+        <w:tc>
+          <w:tcPr>
+            <w:tcW w:w="5529" w:type="dxa"/>
+            <w:tcBorders>
+              <w:top w:val="nil"/>
+              <w:left w:val="nil"/>
+              <w:bottom w:val="nil"/>
+              <w:right w:val="nil"/>
+            </w:tcBorders>
+            <w:shd w:val="clear" w:color="auto" w:fill="auto"/>
+            <w:vAlign w:val="bottom"/>
+          </w:tcPr>
+          <w:p>
+            <w:pPr>
+              <w:spacing w:after="0"/>
+            </w:pPr>
+            <w:r>
+              <w:rPr>
+                <w:rFonts w:ascii="Calibri" w:hAnsi="Calibri"/>
+                <w:color w:val="000000"/>
+              </w:rPr>
+              <w:t>Projeto Conceitual do BD</w:t>
+            </w:r>
+          </w:p>
+        </w:tc>
+        <w:tc>
+          <w:tcPr>
+            <w:tcW w:w="3685" w:type="dxa"/>
+            <w:tcBorders>
+              <w:top w:val="nil"/>
+              <w:left w:val="nil"/>
+              <w:bottom w:val="nil"/>
+              <w:right w:val="nil"/>
+            </w:tcBorders>
+            <w:shd w:val="clear" w:color="auto" w:fill="auto"/>
+            <w:vAlign w:val="bottom"/>
+          </w:tcPr>
+          <w:p>
+            <w:pPr>
+              <w:spacing w:after="0"/>
+            </w:pPr>
+            <w:r>
+              <w:rPr>
+                <w:rFonts w:ascii="Calibri" w:hAnsi="Calibri"/>
+                <w:color w:val="000000"/>
+              </w:rPr>
+              <w:t>PCXX - &lt;Título&gt;</w:t>
+            </w:r>
+          </w:p>
+        </w:tc>
+      </w:tr>
+      <w:tr>
+        <w:tc>
+          <w:tcPr>
+            <w:tcW w:w="5529" w:type="dxa"/>
+            <w:tcBorders>
+              <w:top w:val="nil"/>
+              <w:left w:val="nil"/>
+              <w:bottom w:val="nil"/>
+              <w:right w:val="nil"/>
+            </w:tcBorders>
+            <w:shd w:val="clear" w:color="auto" w:fill="auto"/>
+            <w:vAlign w:val="bottom"/>
+          </w:tcPr>
+          <w:p>
+            <w:pPr>
+              <w:spacing w:after="0"/>
+            </w:pPr>
+            <w:r>
+              <w:rPr>
+                <w:rFonts w:ascii="Calibri" w:hAnsi="Calibri"/>
+                <w:color w:val="000000"/>
+              </w:rPr>
+              <w:lastRenderedPageBreak/>
+              <w:t>Projeto Lógico do BD</w:t>
+            </w:r>
+          </w:p>
+        </w:tc>
+        <w:tc>
+          <w:tcPr>
+            <w:tcW w:w="3685" w:type="dxa"/>
+            <w:tcBorders>
+              <w:top w:val="nil"/>
+              <w:left w:val="nil"/>
+              <w:bottom w:val="nil"/>
+              <w:right w:val="nil"/>
+            </w:tcBorders>
+            <w:shd w:val="clear" w:color="auto" w:fill="auto"/>
+            <w:vAlign w:val="bottom"/>
+          </w:tcPr>
+          <w:p>
+            <w:pPr>
+              <w:spacing w:after="0"/>
+            </w:pPr>
+            <w:r>
+              <w:rPr>
+                <w:rFonts w:ascii="Calibri" w:hAnsi="Calibri"/>
+                <w:color w:val="000000"/>
+              </w:rPr>
+              <w:t>PLXX - &lt;Título&gt;</w:t>
+            </w:r>
+          </w:p>
+        </w:tc>
+      </w:tr>
+      <w:tr>
+        <w:tc>
+          <w:tcPr>
+            <w:tcW w:w="5529" w:type="dxa"/>
+            <w:tcBorders>
+              <w:top w:val="nil"/>
+              <w:left w:val="nil"/>
+              <w:bottom w:val="nil"/>
+              <w:right w:val="nil"/>
+            </w:tcBorders>
+            <w:shd w:val="clear" w:color="auto" w:fill="auto"/>
+            <w:vAlign w:val="bottom"/>
+          </w:tcPr>
+          <w:p>
+            <w:pPr>
+              <w:spacing w:after="0"/>
+            </w:pPr>
+            <w:r>
+              <w:rPr>
+                <w:rFonts w:ascii="Calibri" w:hAnsi="Calibri"/>
+                <w:color w:val="000000"/>
+              </w:rPr>
+              <w:t>Projeto Físico do BD</w:t>
+            </w:r>
+          </w:p>
+        </w:tc>
+        <w:tc>
+          <w:tcPr>
+            <w:tcW w:w="3685" w:type="dxa"/>
+            <w:tcBorders>
+              <w:top w:val="nil"/>
+              <w:left w:val="nil"/>
+              <w:bottom w:val="nil"/>
+              <w:right w:val="nil"/>
+            </w:tcBorders>
+            <w:shd w:val="clear" w:color="auto" w:fill="auto"/>
+            <w:vAlign w:val="bottom"/>
+          </w:tcPr>
+          <w:p>
+            <w:pPr>
+              <w:spacing w:after="0"/>
+            </w:pPr>
+            <w:r>
+              <w:rPr>
+                <w:rFonts w:ascii="Calibri" w:hAnsi="Calibri"/>
+                <w:color w:val="000000"/>
+              </w:rPr>
+              <w:t>PFXX - &lt;Título&gt;</w:t>
+            </w:r>
+          </w:p>
+        </w:tc>
+      </w:tr>
+      <w:tr>
+        <w:tc>
+          <w:tcPr>
+            <w:tcW w:w="5529" w:type="dxa"/>
+            <w:tcBorders>
+              <w:top w:val="nil"/>
+              <w:left w:val="nil"/>
+              <w:bottom w:val="nil"/>
+              <w:right w:val="nil"/>
+            </w:tcBorders>
+            <w:shd w:val="clear" w:color="auto" w:fill="auto"/>
+            <w:vAlign w:val="bottom"/>
+          </w:tcPr>
+          <w:p>
+            <w:pPr>
+              <w:spacing w:after="0"/>
+            </w:pPr>
+            <w:r>
+              <w:rPr>
+                <w:rFonts w:ascii="Calibri" w:hAnsi="Calibri"/>
+                <w:color w:val="000000"/>
+              </w:rPr>
+              <w:t>Definição dos Padrões de Interface</w:t>
+            </w:r>
+          </w:p>
+        </w:tc>
+        <w:tc>
+          <w:tcPr>
+            <w:tcW w:w="3685" w:type="dxa"/>
+            <w:tcBorders>
+              <w:top w:val="nil"/>
+              <w:left w:val="nil"/>
+              <w:bottom w:val="nil"/>
+              <w:right w:val="nil"/>
+            </w:tcBorders>
+            <w:shd w:val="clear" w:color="auto" w:fill="auto"/>
+            <w:vAlign w:val="bottom"/>
+          </w:tcPr>
+          <w:p>
+            <w:pPr>
+              <w:spacing w:after="0"/>
+            </w:pPr>
+            <w:r>
+              <w:rPr>
+                <w:rFonts w:ascii="Calibri" w:hAnsi="Calibri"/>
+                <w:color w:val="000000"/>
+              </w:rPr>
+              <w:t>DPIXX - &lt;Título&gt;</w:t>
+            </w:r>
+          </w:p>
+        </w:tc>
+      </w:tr>
+      <w:tr>
+        <w:tc>
+          <w:tcPr>
+            <w:tcW w:w="5529" w:type="dxa"/>
+            <w:tcBorders>
+              <w:top w:val="nil"/>
+              <w:left w:val="nil"/>
+              <w:bottom w:val="nil"/>
+              <w:right w:val="nil"/>
+            </w:tcBorders>
+            <w:shd w:val="clear" w:color="auto" w:fill="auto"/>
+            <w:vAlign w:val="bottom"/>
+          </w:tcPr>
+          <w:p>
+            <w:pPr>
+              <w:spacing w:after="0"/>
+            </w:pPr>
+            <w:r>
+              <w:rPr>
+                <w:rFonts w:ascii="Calibri" w:hAnsi="Calibri"/>
+                <w:color w:val="000000"/>
+              </w:rPr>
+              <w:t>Design das Interfaces</w:t>
+            </w:r>
+          </w:p>
+        </w:tc>
+        <w:tc>
+          <w:tcPr>
+            <w:tcW w:w="3685" w:type="dxa"/>
+            <w:tcBorders>
+              <w:top w:val="nil"/>
+              <w:left w:val="nil"/>
+              <w:bottom w:val="nil"/>
+              <w:right w:val="nil"/>
+            </w:tcBorders>
+            <w:shd w:val="clear" w:color="auto" w:fill="auto"/>
+            <w:vAlign w:val="bottom"/>
+          </w:tcPr>
+          <w:p>
+            <w:pPr>
+              <w:spacing w:after="0"/>
+            </w:pPr>
+            <w:r>
+              <w:rPr>
+                <w:rFonts w:ascii="Calibri" w:hAnsi="Calibri"/>
+                <w:color w:val="000000"/>
+              </w:rPr>
+              <w:t>DIXX - &lt;Título&gt;</w:t>
+            </w:r>
+          </w:p>
+        </w:tc>
+      </w:tr>
+      <w:tr>
+        <w:tc>
+          <w:tcPr>
+            <w:tcW w:w="5529" w:type="dxa"/>
+            <w:tcBorders>
+              <w:top w:val="nil"/>
+              <w:left w:val="nil"/>
+              <w:bottom w:val="nil"/>
+              <w:right w:val="nil"/>
+            </w:tcBorders>
+            <w:shd w:val="clear" w:color="auto" w:fill="auto"/>
+            <w:vAlign w:val="bottom"/>
+          </w:tcPr>
+          <w:p>
+            <w:pPr>
+              <w:spacing w:after="0"/>
+            </w:pPr>
+            <w:r>
+              <w:rPr>
+                <w:rFonts w:ascii="Calibri" w:hAnsi="Calibri"/>
+                <w:color w:val="000000"/>
+              </w:rPr>
+              <w:t xml:space="preserve">Padrões Aplicados ao Projeto com Estudo de Casos </w:t>
+            </w:r>
+          </w:p>
+        </w:tc>
+        <w:tc>
+          <w:tcPr>
+            <w:tcW w:w="3685" w:type="dxa"/>
+            <w:tcBorders>
+              <w:top w:val="nil"/>
+              <w:left w:val="nil"/>
+              <w:bottom w:val="nil"/>
+              <w:right w:val="nil"/>
+            </w:tcBorders>
+            <w:shd w:val="clear" w:color="auto" w:fill="auto"/>
+            <w:vAlign w:val="bottom"/>
+          </w:tcPr>
+          <w:p>
+            <w:pPr>
+              <w:spacing w:after="0"/>
+            </w:pPr>
+            <w:r>
+              <w:rPr>
+                <w:rFonts w:ascii="Calibri" w:hAnsi="Calibri"/>
+                <w:color w:val="000000"/>
+              </w:rPr>
+              <w:t>PAPEXX - &lt;Título&gt;</w:t>
+            </w:r>
+          </w:p>
+        </w:tc>
+      </w:tr>
+      <w:tr>
+        <w:tc>
+          <w:tcPr>
+            <w:tcW w:w="5529" w:type="dxa"/>
+            <w:tcBorders>
+              <w:top w:val="nil"/>
+              <w:left w:val="nil"/>
+              <w:bottom w:val="nil"/>
+              <w:right w:val="nil"/>
+            </w:tcBorders>
+            <w:shd w:val="clear" w:color="auto" w:fill="auto"/>
+            <w:vAlign w:val="bottom"/>
+          </w:tcPr>
+          <w:p>
+            <w:pPr>
+              <w:spacing w:after="0"/>
+            </w:pPr>
+            <w:r>
+              <w:rPr>
+                <w:rFonts w:ascii="Calibri" w:hAnsi="Calibri"/>
+                <w:color w:val="000000"/>
+              </w:rPr>
+              <w:t>Padrões de Utilização do Ambiente de Desenvolvimento</w:t>
+            </w:r>
+          </w:p>
+        </w:tc>
+        <w:tc>
+          <w:tcPr>
+            <w:tcW w:w="3685" w:type="dxa"/>
+            <w:tcBorders>
+              <w:top w:val="nil"/>
+              <w:left w:val="nil"/>
+              <w:bottom w:val="nil"/>
+              <w:right w:val="nil"/>
+            </w:tcBorders>
+            <w:shd w:val="clear" w:color="auto" w:fill="auto"/>
+            <w:vAlign w:val="bottom"/>
+          </w:tcPr>
+          <w:p>
+            <w:pPr>
+              <w:spacing w:after="0"/>
+            </w:pPr>
+            <w:r>
+              <w:rPr>
+                <w:rFonts w:ascii="Calibri" w:hAnsi="Calibri"/>
+                <w:color w:val="000000"/>
+              </w:rPr>
+              <w:t>PUADXX - &lt;Título&gt;</w:t>
+            </w:r>
+          </w:p>
+        </w:tc>
+      </w:tr>
+      <w:tr>
+        <w:tc>
+          <w:tcPr>
+            <w:tcW w:w="5529" w:type="dxa"/>
+            <w:tcBorders>
+              <w:top w:val="nil"/>
+              <w:left w:val="nil"/>
+              <w:bottom w:val="nil"/>
+              <w:right w:val="nil"/>
+            </w:tcBorders>
+            <w:shd w:val="clear" w:color="auto" w:fill="auto"/>
+            <w:vAlign w:val="bottom"/>
+          </w:tcPr>
+          <w:p>
+            <w:pPr>
+              <w:spacing w:after="0"/>
+            </w:pPr>
+            <w:r>
+              <w:rPr>
+                <w:rFonts w:ascii="Calibri" w:hAnsi="Calibri"/>
+                <w:color w:val="000000"/>
+              </w:rPr>
+              <w:t>Padrões de Codificação</w:t>
+            </w:r>
+          </w:p>
+        </w:tc>
+        <w:tc>
+          <w:tcPr>
+            <w:tcW w:w="3685" w:type="dxa"/>
+            <w:tcBorders>
+              <w:top w:val="nil"/>
+              <w:left w:val="nil"/>
+              <w:bottom w:val="nil"/>
+              <w:right w:val="nil"/>
+            </w:tcBorders>
+            <w:shd w:val="clear" w:color="auto" w:fill="auto"/>
+            <w:vAlign w:val="bottom"/>
+          </w:tcPr>
+          <w:p>
+            <w:pPr>
+              <w:spacing w:after="0"/>
+            </w:pPr>
+            <w:r>
+              <w:rPr>
+                <w:rFonts w:ascii="Calibri" w:hAnsi="Calibri"/>
+                <w:color w:val="000000"/>
+              </w:rPr>
+              <w:t>PCXX - &lt;Título&gt;</w:t>
+            </w:r>
+          </w:p>
+        </w:tc>
+      </w:tr>
+      <w:tr>
+        <w:tc>
+          <w:tcPr>
+            <w:tcW w:w="5529" w:type="dxa"/>
+            <w:tcBorders>
+              <w:top w:val="nil"/>
+              <w:left w:val="nil"/>
+              <w:bottom w:val="nil"/>
+              <w:right w:val="nil"/>
+            </w:tcBorders>
+            <w:shd w:val="clear" w:color="auto" w:fill="auto"/>
+            <w:vAlign w:val="bottom"/>
+          </w:tcPr>
+          <w:p>
+            <w:pPr>
+              <w:spacing w:after="0"/>
+            </w:pPr>
+            <w:r>
+              <w:rPr>
+                <w:rFonts w:ascii="Calibri" w:hAnsi="Calibri"/>
+                <w:color w:val="000000"/>
+              </w:rPr>
+              <w:t>Definições para construção de Builds</w:t>
+            </w:r>
+          </w:p>
+        </w:tc>
+        <w:tc>
+          <w:tcPr>
+            <w:tcW w:w="3685" w:type="dxa"/>
+            <w:tcBorders>
+              <w:top w:val="nil"/>
+              <w:left w:val="nil"/>
+              <w:bottom w:val="nil"/>
+              <w:right w:val="nil"/>
+            </w:tcBorders>
+            <w:shd w:val="clear" w:color="auto" w:fill="auto"/>
+            <w:vAlign w:val="bottom"/>
+          </w:tcPr>
+          <w:p>
+            <w:pPr>
+              <w:spacing w:after="0"/>
+            </w:pPr>
+            <w:r>
+              <w:rPr>
+                <w:rFonts w:ascii="Calibri" w:hAnsi="Calibri"/>
+                <w:color w:val="000000"/>
+              </w:rPr>
+              <w:t>DCBXX - &lt;Título&gt;</w:t>
+            </w:r>
+          </w:p>
+        </w:tc>
+      </w:tr>
+      <w:tr>
+        <w:trPr>
+          <w:trHeight w:val="80"/>
+        </w:trPr>
+        <w:tc>
+          <w:tcPr>
+            <w:tcW w:w="5529" w:type="dxa"/>
+            <w:tcBorders>
+              <w:top w:val="nil"/>
+              <w:left w:val="nil"/>
+              <w:bottom w:val="nil"/>
+              <w:right w:val="nil"/>
+            </w:tcBorders>
+            <w:shd w:val="clear" w:color="auto" w:fill="auto"/>
+            <w:vAlign w:val="bottom"/>
+          </w:tcPr>
+          <w:p>
+            <w:pPr>
+              <w:spacing w:after="0"/>
+            </w:pPr>
+            <w:r>
+              <w:rPr>
+                <w:rFonts w:ascii="Calibri" w:hAnsi="Calibri"/>
+                <w:color w:val="000000"/>
+              </w:rPr>
+              <w:t>Codificação</w:t>
+            </w:r>
+          </w:p>
+        </w:tc>
+        <w:tc>
+          <w:tcPr>
+            <w:tcW w:w="3685" w:type="dxa"/>
+            <w:tcBorders>
+              <w:top w:val="nil"/>
+              <w:left w:val="nil"/>
+              <w:bottom w:val="nil"/>
+              <w:right w:val="nil"/>
+            </w:tcBorders>
+            <w:shd w:val="clear" w:color="auto" w:fill="auto"/>
+            <w:vAlign w:val="bottom"/>
+          </w:tcPr>
+          <w:p>
+            <w:pPr>
+              <w:spacing w:after="0"/>
+            </w:pPr>
+            <w:r>
+              <w:rPr>
+                <w:rFonts w:ascii="Calibri" w:hAnsi="Calibri"/>
+                <w:color w:val="000000"/>
+              </w:rPr>
+              <w:t>CFXX - &lt;Título&gt;</w:t>
+            </w:r>
+          </w:p>
+        </w:tc>
+      </w:tr>
+      <w:tr>
+        <w:trPr>
+          <w:trHeight w:val="80"/>
+        </w:trPr>
+        <w:tc>
+          <w:tcPr>
+            <w:tcW w:w="5529" w:type="dxa"/>
+            <w:tcBorders>
+              <w:top w:val="nil"/>
+              <w:left w:val="nil"/>
+              <w:bottom w:val="nil"/>
+              <w:right w:val="nil"/>
+            </w:tcBorders>
+            <w:shd w:val="clear" w:color="auto" w:fill="auto"/>
+            <w:vAlign w:val="bottom"/>
+          </w:tcPr>
+          <w:p>
+            <w:pPr>
+              <w:spacing w:after="0"/>
+            </w:pPr>
+          </w:p>
+        </w:tc>
+        <w:tc>
+          <w:tcPr>
+            <w:tcW w:w="3685" w:type="dxa"/>
+            <w:tcBorders>
+              <w:top w:val="nil"/>
+              <w:left w:val="nil"/>
+              <w:bottom w:val="nil"/>
+              <w:right w:val="nil"/>
+            </w:tcBorders>
+            <w:shd w:val="clear" w:color="auto" w:fill="auto"/>
+          </w:tcPr>
+          <w:p>
+            <w:pPr>
+              <w:spacing w:after="0"/>
+            </w:pPr>
+          </w:p>
+        </w:tc>
+      </w:tr>
+      <w:tr>
+        <w:tc>
+          <w:tcPr>
+            <w:tcW w:w="5529" w:type="dxa"/>
+            <w:tcBorders>
+              <w:top w:val="nil"/>
+              <w:left w:val="nil"/>
+              <w:right w:val="nil"/>
+            </w:tcBorders>
+            <w:shd w:val="clear" w:color="auto" w:fill="auto"/>
+            <w:vAlign w:val="bottom"/>
+          </w:tcPr>
+          <w:p>
+            <w:pPr>
+              <w:spacing w:after="0"/>
+            </w:pPr>
+          </w:p>
+        </w:tc>
+        <w:tc>
+          <w:tcPr>
+            <w:tcW w:w="3685" w:type="dxa"/>
+            <w:tcBorders>
+              <w:top w:val="nil"/>
+              <w:left w:val="nil"/>
+              <w:right w:val="nil"/>
+            </w:tcBorders>
+            <w:shd w:val="clear" w:color="auto" w:fill="auto"/>
+          </w:tcPr>
+          <w:p>
+            <w:pPr>
+              <w:spacing w:after="0"/>
+            </w:pPr>
+          </w:p>
+        </w:tc>
+      </w:tr>
+    </w:tbl>
+    <w:p>
+      <w:pPr>
+        <w:pStyle w:val="Ttulo2"/>
+      </w:pPr>
+      <w:bookmarkStart w:id="9" w:name="_Toc346134257"/>
+      <w:bookmarkEnd w:id="9"/>
+      <w:r>
+        <w:t>Localização dos Artefatos</w:t>
+      </w:r>
+    </w:p>
+    <w:p>
+      <w:pPr>
+        <w:pStyle w:val="Legenda"/>
+      </w:pPr>
+      <w:r>
+        <w:t xml:space="preserve">Tabela </w:t>
+      </w:r>
+      <w:r>
+        <w:fldChar w:fldCharType="begin"/>
+      </w:r>
+      <w:r>
+        <w:instrText>SEQ Tabela \* ARABIC</w:instrText>
+      </w:r>
+      <w:r>
+        <w:fldChar w:fldCharType="separate"/>
+      </w:r>
+      <w:r>
+        <w:t>6</w:t>
+      </w:r>
+      <w:r>
+        <w:fldChar w:fldCharType="end"/>
+      </w:r>
+      <w:r>
+        <w:t xml:space="preserve"> – Localização dos Artefatos</w:t>
       </w:r>
     </w:p>
     <w:tbl>
@@ -3349,13 +5477,13 @@
         <w:tblLook w:val="04A0" w:firstRow="1" w:lastRow="0" w:firstColumn="1" w:lastColumn="0" w:noHBand="0" w:noVBand="1"/>
       </w:tblPr>
       <w:tblGrid>
-        <w:gridCol w:w="3937"/>
-        <w:gridCol w:w="3921"/>
+        <w:gridCol w:w="4111"/>
+        <w:gridCol w:w="3747"/>
       </w:tblGrid>
       <w:tr>
         <w:tc>
           <w:tcPr>
-            <w:tcW w:w="3937" w:type="dxa"/>
+            <w:tcW w:w="4111" w:type="dxa"/>
             <w:tcBorders>
               <w:left w:val="nil"/>
               <w:right w:val="nil"/>
@@ -3373,13 +5501,13 @@
               <w:rPr>
                 <w:b/>
               </w:rPr>
-              <w:t>Artefato</w:t>
-            </w:r>
-          </w:p>
-        </w:tc>
-        <w:tc>
-          <w:tcPr>
-            <w:tcW w:w="3921" w:type="dxa"/>
+              <w:t>Diretório</w:t>
+            </w:r>
+          </w:p>
+        </w:tc>
+        <w:tc>
+          <w:tcPr>
+            <w:tcW w:w="3747" w:type="dxa"/>
             <w:tcBorders>
               <w:left w:val="nil"/>
               <w:right w:val="nil"/>
@@ -3397,227 +5525,344 @@
               <w:rPr>
                 <w:b/>
               </w:rPr>
-              <w:t>Padrão de Identificação</w:t>
-            </w:r>
-          </w:p>
-        </w:tc>
-      </w:tr>
-      <w:tr>
-        <w:tc>
-          <w:tcPr>
-            <w:tcW w:w="3937" w:type="dxa"/>
-            <w:tcBorders>
-              <w:left w:val="nil"/>
-              <w:bottom w:val="nil"/>
-              <w:right w:val="nil"/>
-            </w:tcBorders>
-            <w:shd w:val="clear" w:color="auto" w:fill="auto"/>
-          </w:tcPr>
-          <w:p>
-            <w:pPr>
-              <w:spacing w:after="0"/>
-            </w:pPr>
-            <w:r>
-              <w:t>Cronograma do Projeto</w:t>
-            </w:r>
-          </w:p>
-        </w:tc>
-        <w:tc>
-          <w:tcPr>
-            <w:tcW w:w="3921" w:type="dxa"/>
-            <w:tcBorders>
-              <w:left w:val="nil"/>
-              <w:bottom w:val="nil"/>
-              <w:right w:val="nil"/>
-            </w:tcBorders>
-            <w:shd w:val="clear" w:color="auto" w:fill="auto"/>
-          </w:tcPr>
-          <w:p>
-            <w:pPr>
-              <w:spacing w:after="0"/>
-            </w:pPr>
-            <w:r>
-              <w:t>C</w:t>
-            </w:r>
-            <w:r>
-              <w:t>N</w:t>
-            </w:r>
-            <w:r>
-              <w:t>XX - &lt;Título&gt;</w:t>
-            </w:r>
-          </w:p>
-        </w:tc>
-      </w:tr>
-      <w:tr>
-        <w:tc>
-          <w:tcPr>
-            <w:tcW w:w="3937" w:type="dxa"/>
-            <w:tcBorders>
-              <w:top w:val="nil"/>
-              <w:left w:val="nil"/>
-              <w:bottom w:val="nil"/>
-              <w:right w:val="nil"/>
-            </w:tcBorders>
-            <w:shd w:val="clear" w:color="auto" w:fill="auto"/>
-          </w:tcPr>
-          <w:p>
-            <w:pPr>
-              <w:spacing w:after="0"/>
-            </w:pPr>
-            <w:r>
-              <w:t xml:space="preserve">Especificação de </w:t>
-            </w:r>
-            <w:r>
-              <w:t>Requisitos</w:t>
-            </w:r>
-          </w:p>
-        </w:tc>
-        <w:tc>
-          <w:tcPr>
-            <w:tcW w:w="3921" w:type="dxa"/>
-            <w:tcBorders>
-              <w:top w:val="nil"/>
-              <w:left w:val="nil"/>
-              <w:bottom w:val="nil"/>
-              <w:right w:val="nil"/>
-            </w:tcBorders>
-            <w:shd w:val="clear" w:color="auto" w:fill="auto"/>
-          </w:tcPr>
-          <w:p>
-            <w:pPr>
-              <w:spacing w:after="0"/>
-            </w:pPr>
-            <w:r>
-              <w:t>ER</w:t>
-            </w:r>
-            <w:r>
-              <w:t>XX - &lt;Título&gt;</w:t>
-            </w:r>
-          </w:p>
-        </w:tc>
-      </w:tr>
-      <w:tr>
-        <w:tc>
-          <w:tcPr>
-            <w:tcW w:w="3937" w:type="dxa"/>
-            <w:tcBorders>
-              <w:top w:val="nil"/>
-              <w:left w:val="nil"/>
-              <w:bottom w:val="nil"/>
-              <w:right w:val="nil"/>
-            </w:tcBorders>
-            <w:shd w:val="clear" w:color="auto" w:fill="auto"/>
-          </w:tcPr>
-          <w:p>
-            <w:pPr>
-              <w:spacing w:after="0"/>
-            </w:pPr>
-            <w:r>
-              <w:t>Casos de Uso</w:t>
-            </w:r>
-          </w:p>
-        </w:tc>
-        <w:tc>
-          <w:tcPr>
-            <w:tcW w:w="3921" w:type="dxa"/>
-            <w:tcBorders>
-              <w:top w:val="nil"/>
-              <w:left w:val="nil"/>
-              <w:bottom w:val="nil"/>
-              <w:right w:val="nil"/>
-            </w:tcBorders>
-            <w:shd w:val="clear" w:color="auto" w:fill="auto"/>
-          </w:tcPr>
-          <w:p>
-            <w:pPr>
-              <w:spacing w:after="0"/>
-            </w:pPr>
-            <w:r>
-              <w:t>UCXX - &lt;Título&gt;</w:t>
-            </w:r>
-          </w:p>
-        </w:tc>
-      </w:tr>
-      <w:tr>
-        <w:tc>
-          <w:tcPr>
-            <w:tcW w:w="3937" w:type="dxa"/>
-            <w:tcBorders>
-              <w:top w:val="nil"/>
-              <w:left w:val="nil"/>
-              <w:bottom w:val="nil"/>
-              <w:right w:val="nil"/>
-            </w:tcBorders>
-            <w:shd w:val="clear" w:color="auto" w:fill="auto"/>
-          </w:tcPr>
-          <w:p>
-            <w:pPr>
-              <w:spacing w:after="0"/>
-            </w:pPr>
-            <w:r>
-              <w:t>Plano de Testes</w:t>
-            </w:r>
-          </w:p>
-        </w:tc>
-        <w:tc>
-          <w:tcPr>
-            <w:tcW w:w="3921" w:type="dxa"/>
-            <w:tcBorders>
-              <w:top w:val="nil"/>
-              <w:left w:val="nil"/>
-              <w:bottom w:val="nil"/>
-              <w:right w:val="nil"/>
-            </w:tcBorders>
-            <w:shd w:val="clear" w:color="auto" w:fill="auto"/>
-          </w:tcPr>
-          <w:p>
-            <w:pPr>
-              <w:spacing w:after="0"/>
-            </w:pPr>
-            <w:r>
-              <w:t>PTXX - &lt;Título&gt;</w:t>
-            </w:r>
-          </w:p>
-        </w:tc>
-      </w:tr>
-      <w:tr>
-        <w:tc>
-          <w:tcPr>
-            <w:tcW w:w="3937" w:type="dxa"/>
-            <w:tcBorders>
-              <w:top w:val="nil"/>
-              <w:left w:val="nil"/>
-              <w:bottom w:val="nil"/>
-              <w:right w:val="nil"/>
-            </w:tcBorders>
-            <w:shd w:val="clear" w:color="auto" w:fill="auto"/>
-          </w:tcPr>
-          <w:p>
-            <w:pPr>
-              <w:spacing w:after="0"/>
-            </w:pPr>
-            <w:r>
-              <w:t>Casos de testes</w:t>
-            </w:r>
-          </w:p>
-        </w:tc>
-        <w:tc>
-          <w:tcPr>
-            <w:tcW w:w="3921" w:type="dxa"/>
-            <w:tcBorders>
-              <w:top w:val="nil"/>
-              <w:left w:val="nil"/>
-              <w:bottom w:val="nil"/>
-              <w:right w:val="nil"/>
-            </w:tcBorders>
-            <w:shd w:val="clear" w:color="auto" w:fill="auto"/>
-          </w:tcPr>
-          <w:p>
-            <w:pPr>
-              <w:spacing w:after="0"/>
-            </w:pPr>
-            <w:r>
-              <w:t>CTXX - &lt;Título&gt;</w:t>
+              <w:t>Conteúdo</w:t>
+            </w:r>
+          </w:p>
+        </w:tc>
+      </w:tr>
+      <w:tr>
+        <w:tc>
+          <w:tcPr>
+            <w:tcW w:w="4111" w:type="dxa"/>
+            <w:tcBorders>
+              <w:left w:val="nil"/>
+              <w:bottom w:val="nil"/>
+              <w:right w:val="nil"/>
+            </w:tcBorders>
+            <w:shd w:val="clear" w:color="auto" w:fill="auto"/>
+          </w:tcPr>
+          <w:p>
+            <w:pPr>
+              <w:spacing w:after="0"/>
+            </w:pPr>
+            <w:r>
+              <w:t>.../Análise</w:t>
+            </w:r>
+            <w:r>
+              <w:t>-</w:t>
+            </w:r>
+            <w:r>
+              <w:t>do</w:t>
+            </w:r>
+            <w:r>
+              <w:t>-</w:t>
+            </w:r>
+            <w:r>
+              <w:t>Problema/</w:t>
+            </w:r>
+          </w:p>
+        </w:tc>
+        <w:tc>
+          <w:tcPr>
+            <w:tcW w:w="3747" w:type="dxa"/>
+            <w:tcBorders>
+              <w:left w:val="nil"/>
+              <w:bottom w:val="nil"/>
+              <w:right w:val="nil"/>
+            </w:tcBorders>
+            <w:shd w:val="clear" w:color="auto" w:fill="auto"/>
+          </w:tcPr>
+          <w:p>
+            <w:pPr>
+              <w:spacing w:after="0"/>
+            </w:pPr>
+            <w:r>
+              <w:t xml:space="preserve">Artefatos referentes ao </w:t>
+            </w:r>
+            <w:r>
+              <w:t>Release 1</w:t>
+            </w:r>
+          </w:p>
+        </w:tc>
+      </w:tr>
+      <w:tr>
+        <w:tc>
+          <w:tcPr>
+            <w:tcW w:w="4111" w:type="dxa"/>
+            <w:tcBorders>
+              <w:top w:val="nil"/>
+              <w:left w:val="nil"/>
+              <w:bottom w:val="nil"/>
+              <w:right w:val="nil"/>
+            </w:tcBorders>
+            <w:shd w:val="clear" w:color="auto" w:fill="auto"/>
+          </w:tcPr>
+          <w:p>
+            <w:pPr>
+              <w:spacing w:after="0"/>
+            </w:pPr>
+            <w:r>
+              <w:t>.../Modelagem</w:t>
+            </w:r>
+            <w:r>
+              <w:t>-</w:t>
+            </w:r>
+            <w:r>
+              <w:t>Processos</w:t>
+            </w:r>
+            <w:r>
+              <w:t>-</w:t>
+            </w:r>
+            <w:r>
+              <w:t>de</w:t>
+            </w:r>
+            <w:r>
+              <w:t>-</w:t>
+            </w:r>
+            <w:r>
+              <w:t>Negócio/</w:t>
+            </w:r>
+          </w:p>
+        </w:tc>
+        <w:tc>
+          <w:tcPr>
+            <w:tcW w:w="3747" w:type="dxa"/>
+            <w:tcBorders>
+              <w:top w:val="nil"/>
+              <w:left w:val="nil"/>
+              <w:bottom w:val="nil"/>
+              <w:right w:val="nil"/>
+            </w:tcBorders>
+            <w:shd w:val="clear" w:color="auto" w:fill="auto"/>
+          </w:tcPr>
+          <w:p>
+            <w:pPr>
+              <w:spacing w:after="0"/>
+            </w:pPr>
+            <w:r>
+              <w:t xml:space="preserve">Artefatos referentes ao </w:t>
+            </w:r>
+            <w:r>
+              <w:t>Release 2</w:t>
+            </w:r>
+          </w:p>
+        </w:tc>
+      </w:tr>
+      <w:tr>
+        <w:tc>
+          <w:tcPr>
+            <w:tcW w:w="4111" w:type="dxa"/>
+            <w:tcBorders>
+              <w:top w:val="nil"/>
+              <w:left w:val="nil"/>
+              <w:bottom w:val="nil"/>
+              <w:right w:val="nil"/>
+            </w:tcBorders>
+            <w:shd w:val="clear" w:color="auto" w:fill="auto"/>
+          </w:tcPr>
+          <w:p>
+            <w:pPr>
+              <w:spacing w:after="0"/>
+            </w:pPr>
+            <w:r>
+              <w:t>.../Projeto</w:t>
+            </w:r>
+            <w:r>
+              <w:t>-do-</w:t>
+            </w:r>
+            <w:r>
+              <w:t>Sistema/</w:t>
+            </w:r>
+          </w:p>
+        </w:tc>
+        <w:tc>
+          <w:tcPr>
+            <w:tcW w:w="3747" w:type="dxa"/>
+            <w:tcBorders>
+              <w:top w:val="nil"/>
+              <w:left w:val="nil"/>
+              <w:bottom w:val="nil"/>
+              <w:right w:val="nil"/>
+            </w:tcBorders>
+            <w:shd w:val="clear" w:color="auto" w:fill="auto"/>
+          </w:tcPr>
+          <w:p>
+            <w:pPr>
+              <w:spacing w:after="0"/>
+            </w:pPr>
+            <w:r>
+              <w:t xml:space="preserve">Artefatos referentes ao </w:t>
+            </w:r>
+            <w:r>
+              <w:t>Release 3</w:t>
+            </w:r>
+          </w:p>
+        </w:tc>
+      </w:tr>
+      <w:tr>
+        <w:tc>
+          <w:tcPr>
+            <w:tcW w:w="4111" w:type="dxa"/>
+            <w:tcBorders>
+              <w:top w:val="nil"/>
+              <w:left w:val="nil"/>
+              <w:bottom w:val="nil"/>
+              <w:right w:val="nil"/>
+            </w:tcBorders>
+            <w:shd w:val="clear" w:color="auto" w:fill="auto"/>
+          </w:tcPr>
+          <w:p>
+            <w:pPr>
+              <w:spacing w:after="0"/>
+            </w:pPr>
+            <w:r>
+              <w:t>.../Análise</w:t>
+            </w:r>
+            <w:r>
+              <w:t>-</w:t>
+            </w:r>
+            <w:r>
+              <w:t>de</w:t>
+            </w:r>
+            <w:r>
+              <w:t>-</w:t>
+            </w:r>
+            <w:r>
+              <w:t>Software/</w:t>
+            </w:r>
+          </w:p>
+        </w:tc>
+        <w:tc>
+          <w:tcPr>
+            <w:tcW w:w="3747" w:type="dxa"/>
+            <w:tcBorders>
+              <w:top w:val="nil"/>
+              <w:left w:val="nil"/>
+              <w:bottom w:val="nil"/>
+              <w:right w:val="nil"/>
+            </w:tcBorders>
+            <w:shd w:val="clear" w:color="auto" w:fill="auto"/>
+          </w:tcPr>
+          <w:p>
+            <w:pPr>
+              <w:spacing w:after="0"/>
+            </w:pPr>
+            <w:r>
+              <w:t xml:space="preserve">Artefatos referentes ao </w:t>
+            </w:r>
+            <w:r>
+              <w:t>Release 4</w:t>
+            </w:r>
+          </w:p>
+        </w:tc>
+      </w:tr>
+      <w:tr>
+        <w:tc>
+          <w:tcPr>
+            <w:tcW w:w="4111" w:type="dxa"/>
+            <w:tcBorders>
+              <w:top w:val="nil"/>
+              <w:left w:val="nil"/>
+              <w:bottom w:val="nil"/>
+              <w:right w:val="nil"/>
+            </w:tcBorders>
+            <w:shd w:val="clear" w:color="auto" w:fill="auto"/>
+          </w:tcPr>
+          <w:p>
+            <w:pPr>
+              <w:spacing w:after="0"/>
+            </w:pPr>
+            <w:r>
+              <w:t>.../Projeto</w:t>
+            </w:r>
+            <w:r>
+              <w:t>-</w:t>
+            </w:r>
+            <w:r>
+              <w:t>de</w:t>
+            </w:r>
+            <w:r>
+              <w:t>-</w:t>
+            </w:r>
+            <w:r>
+              <w:t>Software/</w:t>
+            </w:r>
+          </w:p>
+        </w:tc>
+        <w:tc>
+          <w:tcPr>
+            <w:tcW w:w="3747" w:type="dxa"/>
+            <w:tcBorders>
+              <w:top w:val="nil"/>
+              <w:left w:val="nil"/>
+              <w:bottom w:val="nil"/>
+              <w:right w:val="nil"/>
+            </w:tcBorders>
+            <w:shd w:val="clear" w:color="auto" w:fill="auto"/>
+          </w:tcPr>
+          <w:p>
+            <w:pPr>
+              <w:spacing w:after="0"/>
+            </w:pPr>
+            <w:r>
+              <w:t xml:space="preserve">Artefatos referentes ao </w:t>
+            </w:r>
+            <w:r>
+              <w:t>Release 5</w:t>
+            </w:r>
+          </w:p>
+        </w:tc>
+      </w:tr>
+      <w:tr>
+        <w:tc>
+          <w:tcPr>
+            <w:tcW w:w="4111" w:type="dxa"/>
+            <w:tcBorders>
+              <w:top w:val="nil"/>
+              <w:left w:val="nil"/>
+              <w:bottom w:val="nil"/>
+              <w:right w:val="nil"/>
+            </w:tcBorders>
+            <w:shd w:val="clear" w:color="auto" w:fill="auto"/>
+          </w:tcPr>
+          <w:p>
+            <w:pPr>
+              <w:spacing w:after="0"/>
+            </w:pPr>
+            <w:r>
+              <w:t>.../Implementação</w:t>
+            </w:r>
+            <w:r>
+              <w:t>-</w:t>
+            </w:r>
+            <w:r>
+              <w:t>de</w:t>
+            </w:r>
+            <w:r>
+              <w:t>-</w:t>
+            </w:r>
+            <w:r>
+              <w:t>Software/</w:t>
+            </w:r>
+          </w:p>
+        </w:tc>
+        <w:tc>
+          <w:tcPr>
+            <w:tcW w:w="3747" w:type="dxa"/>
+            <w:tcBorders>
+              <w:top w:val="nil"/>
+              <w:left w:val="nil"/>
+              <w:bottom w:val="nil"/>
+              <w:right w:val="nil"/>
+            </w:tcBorders>
+            <w:shd w:val="clear" w:color="auto" w:fill="auto"/>
+          </w:tcPr>
+          <w:p>
+            <w:pPr>
+              <w:spacing w:after="0"/>
+            </w:pPr>
+            <w:r>
+              <w:t>Artefatos referentes ao Release 6</w:t>
             </w:r>
           </w:p>
         </w:tc>
@@ -3628,466 +5873,59 @@
         </w:trPr>
         <w:tc>
           <w:tcPr>
-            <w:tcW w:w="3937" w:type="dxa"/>
-            <w:tcBorders>
-              <w:top w:val="nil"/>
-              <w:left w:val="nil"/>
-              <w:bottom w:val="nil"/>
-              <w:right w:val="nil"/>
-            </w:tcBorders>
-            <w:shd w:val="clear" w:color="auto" w:fill="auto"/>
-          </w:tcPr>
-          <w:p>
-            <w:pPr>
-              <w:spacing w:after="0"/>
-            </w:pPr>
-            <w:r>
-              <w:t>Manual de Instalação</w:t>
-            </w:r>
-          </w:p>
-        </w:tc>
-        <w:tc>
-          <w:tcPr>
-            <w:tcW w:w="3921" w:type="dxa"/>
-            <w:tcBorders>
-              <w:top w:val="nil"/>
-              <w:left w:val="nil"/>
-              <w:bottom w:val="nil"/>
-              <w:right w:val="nil"/>
-            </w:tcBorders>
-            <w:shd w:val="clear" w:color="auto" w:fill="auto"/>
-          </w:tcPr>
-          <w:p>
-            <w:pPr>
-              <w:spacing w:after="0"/>
-            </w:pPr>
-            <w:r>
-              <w:t>MINXX - &lt;Título&gt;</w:t>
-            </w:r>
-          </w:p>
-        </w:tc>
-      </w:tr>
-      <w:tr>
-        <w:trPr>
-          <w:trHeight w:val="80"/>
-        </w:trPr>
-        <w:tc>
-          <w:tcPr>
-            <w:tcW w:w="3937" w:type="dxa"/>
-            <w:tcBorders>
-              <w:top w:val="nil"/>
-              <w:left w:val="nil"/>
-              <w:bottom w:val="nil"/>
-              <w:right w:val="nil"/>
-            </w:tcBorders>
-            <w:shd w:val="clear" w:color="auto" w:fill="auto"/>
-          </w:tcPr>
-          <w:p>
-            <w:pPr>
-              <w:spacing w:after="0"/>
-            </w:pPr>
-            <w:r>
-              <w:t>Manual de Implantação</w:t>
-            </w:r>
-          </w:p>
-        </w:tc>
-        <w:tc>
-          <w:tcPr>
-            <w:tcW w:w="3921" w:type="dxa"/>
-            <w:tcBorders>
-              <w:top w:val="nil"/>
-              <w:left w:val="nil"/>
-              <w:bottom w:val="nil"/>
-              <w:right w:val="nil"/>
-            </w:tcBorders>
-            <w:shd w:val="clear" w:color="auto" w:fill="auto"/>
-          </w:tcPr>
-          <w:p>
-            <w:pPr>
-              <w:spacing w:after="0"/>
-            </w:pPr>
-            <w:r>
-              <w:t>MIMXX - &lt;Título&gt;</w:t>
-            </w:r>
-          </w:p>
-        </w:tc>
-      </w:tr>
-      <w:tr>
-        <w:tc>
-          <w:tcPr>
-            <w:tcW w:w="3937" w:type="dxa"/>
-            <w:tcBorders>
-              <w:top w:val="nil"/>
-              <w:left w:val="nil"/>
-              <w:right w:val="nil"/>
-            </w:tcBorders>
-            <w:shd w:val="clear" w:color="auto" w:fill="auto"/>
-          </w:tcPr>
-          <w:p>
-            <w:pPr>
-              <w:spacing w:after="0"/>
-            </w:pPr>
-            <w:r>
-              <w:t>Manual Operacional</w:t>
-            </w:r>
-          </w:p>
-        </w:tc>
-        <w:tc>
-          <w:tcPr>
-            <w:tcW w:w="3921" w:type="dxa"/>
-            <w:tcBorders>
-              <w:top w:val="nil"/>
-              <w:left w:val="nil"/>
-              <w:right w:val="nil"/>
-            </w:tcBorders>
-            <w:shd w:val="clear" w:color="auto" w:fill="auto"/>
-          </w:tcPr>
-          <w:p>
-            <w:pPr>
-              <w:spacing w:after="0"/>
-            </w:pPr>
-            <w:r>
-              <w:t>MOXX - &lt;Título&gt;</w:t>
-            </w:r>
-          </w:p>
-        </w:tc>
-      </w:tr>
-    </w:tbl>
-    <w:p>
-      <w:pPr>
-        <w:pStyle w:val="Ttulo2"/>
-      </w:pPr>
-      <w:bookmarkStart w:id="9" w:name="_Toc346134257"/>
-      <w:bookmarkEnd w:id="9"/>
-      <w:r>
-        <w:t>Localização dos Artefatos</w:t>
-      </w:r>
-    </w:p>
-    <w:p>
-      <w:pPr>
-        <w:pStyle w:val="Legenda"/>
-      </w:pPr>
-      <w:r>
-        <w:t xml:space="preserve">Tabela </w:t>
-      </w:r>
-      <w:r>
-        <w:fldChar w:fldCharType="begin"/>
-      </w:r>
-      <w:r>
-        <w:instrText>SEQ Tabela \* ARABIC</w:instrText>
-      </w:r>
-      <w:r>
-        <w:fldChar w:fldCharType="separate"/>
-      </w:r>
-      <w:r>
-        <w:t>6</w:t>
-      </w:r>
-      <w:r>
-        <w:fldChar w:fldCharType="end"/>
-      </w:r>
-      <w:r>
-        <w:t xml:space="preserve"> – Localização dos Artefatos</w:t>
-      </w:r>
-    </w:p>
-    <w:tbl>
-      <w:tblPr>
-        <w:tblStyle w:val="Tabelacomgrade"/>
-        <w:tblW w:w="7858" w:type="dxa"/>
-        <w:tblCellMar>
-          <w:left w:w="113" w:type="dxa"/>
-        </w:tblCellMar>
-        <w:tblLook w:val="04A0" w:firstRow="1" w:lastRow="0" w:firstColumn="1" w:lastColumn="0" w:noHBand="0" w:noVBand="1"/>
-      </w:tblPr>
-      <w:tblGrid>
-        <w:gridCol w:w="2376"/>
-        <w:gridCol w:w="5482"/>
-      </w:tblGrid>
-      <w:tr>
-        <w:tc>
-          <w:tcPr>
-            <w:tcW w:w="2376" w:type="dxa"/>
-            <w:tcBorders>
-              <w:left w:val="nil"/>
-              <w:right w:val="nil"/>
-            </w:tcBorders>
-            <w:shd w:val="clear" w:color="auto" w:fill="auto"/>
-          </w:tcPr>
-          <w:p>
-            <w:pPr>
-              <w:spacing w:after="0"/>
-              <w:rPr>
-                <w:b/>
-              </w:rPr>
-            </w:pPr>
-            <w:commentRangeStart w:id="10"/>
-            <w:r>
-              <w:rPr>
-                <w:b/>
-              </w:rPr>
-              <w:t>Diretório</w:t>
-            </w:r>
-          </w:p>
-        </w:tc>
-        <w:tc>
-          <w:tcPr>
-            <w:tcW w:w="5481" w:type="dxa"/>
-            <w:tcBorders>
-              <w:left w:val="nil"/>
-              <w:right w:val="nil"/>
-            </w:tcBorders>
-            <w:shd w:val="clear" w:color="auto" w:fill="auto"/>
-          </w:tcPr>
-          <w:p>
-            <w:pPr>
-              <w:spacing w:after="0"/>
-              <w:rPr>
-                <w:b/>
-              </w:rPr>
-            </w:pPr>
-            <w:r>
-              <w:rPr>
-                <w:b/>
-              </w:rPr>
-              <w:t>Conteúdo</w:t>
-            </w:r>
-          </w:p>
-        </w:tc>
-      </w:tr>
-      <w:tr>
-        <w:tc>
-          <w:tcPr>
-            <w:tcW w:w="2376" w:type="dxa"/>
-            <w:tcBorders>
-              <w:left w:val="nil"/>
-              <w:bottom w:val="nil"/>
-              <w:right w:val="nil"/>
-            </w:tcBorders>
-            <w:shd w:val="clear" w:color="auto" w:fill="auto"/>
-          </w:tcPr>
-          <w:p>
-            <w:pPr>
-              <w:spacing w:after="0"/>
-            </w:pPr>
-            <w:r>
-              <w:t>...</w:t>
-            </w:r>
-            <w:r>
-              <w:t>/Cronograma-do-Projeto/</w:t>
-            </w:r>
-          </w:p>
-        </w:tc>
-        <w:tc>
-          <w:tcPr>
-            <w:tcW w:w="5481" w:type="dxa"/>
-            <w:tcBorders>
-              <w:left w:val="nil"/>
-              <w:bottom w:val="nil"/>
-              <w:right w:val="nil"/>
-            </w:tcBorders>
-            <w:shd w:val="clear" w:color="auto" w:fill="auto"/>
-          </w:tcPr>
-          <w:p>
-            <w:pPr>
-              <w:spacing w:after="0"/>
-            </w:pPr>
-            <w:r>
-              <w:t>Cronograma do Projeto</w:t>
-            </w:r>
-          </w:p>
-        </w:tc>
-      </w:tr>
-      <w:tr>
-        <w:tc>
-          <w:tcPr>
-            <w:tcW w:w="2376" w:type="dxa"/>
-            <w:tcBorders>
-              <w:top w:val="nil"/>
-              <w:left w:val="nil"/>
-              <w:bottom w:val="nil"/>
-              <w:right w:val="nil"/>
-            </w:tcBorders>
-            <w:shd w:val="clear" w:color="auto" w:fill="auto"/>
-          </w:tcPr>
-          <w:p>
-            <w:pPr>
-              <w:spacing w:after="0"/>
-            </w:pPr>
-            <w:r>
-              <w:t>.../</w:t>
-            </w:r>
-            <w:r>
-              <w:t>Caso-de-Testes</w:t>
-            </w:r>
-            <w:r>
-              <w:t>/</w:t>
-            </w:r>
-          </w:p>
-        </w:tc>
-        <w:tc>
-          <w:tcPr>
-            <w:tcW w:w="5481" w:type="dxa"/>
-            <w:tcBorders>
-              <w:top w:val="nil"/>
-              <w:left w:val="nil"/>
-              <w:bottom w:val="nil"/>
-              <w:right w:val="nil"/>
-            </w:tcBorders>
-            <w:shd w:val="clear" w:color="auto" w:fill="auto"/>
-          </w:tcPr>
-          <w:p>
-            <w:pPr>
-              <w:spacing w:after="0"/>
-            </w:pPr>
-            <w:r>
-              <w:t>Casos de Testes</w:t>
-            </w:r>
-          </w:p>
-        </w:tc>
-      </w:tr>
-      <w:tr>
-        <w:tc>
-          <w:tcPr>
-            <w:tcW w:w="2376" w:type="dxa"/>
-            <w:tcBorders>
-              <w:top w:val="nil"/>
-              <w:left w:val="nil"/>
-              <w:bottom w:val="nil"/>
-              <w:right w:val="nil"/>
-            </w:tcBorders>
-            <w:shd w:val="clear" w:color="auto" w:fill="auto"/>
-          </w:tcPr>
-          <w:p>
-            <w:pPr>
-              <w:spacing w:after="0"/>
-            </w:pPr>
-            <w:r>
-              <w:t>.../Requisitos/</w:t>
-            </w:r>
-          </w:p>
-        </w:tc>
-        <w:tc>
-          <w:tcPr>
-            <w:tcW w:w="5481" w:type="dxa"/>
-            <w:tcBorders>
-              <w:top w:val="nil"/>
-              <w:left w:val="nil"/>
-              <w:bottom w:val="nil"/>
-              <w:right w:val="nil"/>
-            </w:tcBorders>
-            <w:shd w:val="clear" w:color="auto" w:fill="auto"/>
-          </w:tcPr>
-          <w:p>
-            <w:pPr>
-              <w:spacing w:after="0"/>
-            </w:pPr>
-            <w:r>
-              <w:t>Especificações de Requisitos</w:t>
-            </w:r>
-          </w:p>
-        </w:tc>
-      </w:tr>
-      <w:tr>
-        <w:tc>
-          <w:tcPr>
-            <w:tcW w:w="2376" w:type="dxa"/>
-            <w:tcBorders>
-              <w:top w:val="nil"/>
-              <w:left w:val="nil"/>
-              <w:bottom w:val="nil"/>
-              <w:right w:val="nil"/>
-            </w:tcBorders>
-            <w:shd w:val="clear" w:color="auto" w:fill="auto"/>
-          </w:tcPr>
-          <w:p>
-            <w:pPr>
-              <w:spacing w:after="0"/>
-            </w:pPr>
-          </w:p>
-        </w:tc>
-        <w:tc>
-          <w:tcPr>
-            <w:tcW w:w="5481" w:type="dxa"/>
-            <w:tcBorders>
-              <w:top w:val="nil"/>
-              <w:left w:val="nil"/>
-              <w:bottom w:val="nil"/>
-              <w:right w:val="nil"/>
-            </w:tcBorders>
-            <w:shd w:val="clear" w:color="auto" w:fill="auto"/>
-          </w:tcPr>
-          <w:p>
-            <w:pPr>
-              <w:spacing w:after="0"/>
-            </w:pPr>
-          </w:p>
-        </w:tc>
-      </w:tr>
-      <w:tr>
-        <w:trPr>
-          <w:trHeight w:val="80"/>
-        </w:trPr>
-        <w:tc>
-          <w:tcPr>
-            <w:tcW w:w="2376" w:type="dxa"/>
-            <w:tcBorders>
-              <w:top w:val="nil"/>
-              <w:left w:val="nil"/>
-              <w:bottom w:val="nil"/>
-              <w:right w:val="nil"/>
-            </w:tcBorders>
-            <w:shd w:val="clear" w:color="auto" w:fill="auto"/>
-          </w:tcPr>
-          <w:p>
-            <w:pPr>
-              <w:spacing w:after="0"/>
-            </w:pPr>
-          </w:p>
-        </w:tc>
-        <w:tc>
-          <w:tcPr>
-            <w:tcW w:w="5481" w:type="dxa"/>
-            <w:tcBorders>
-              <w:top w:val="nil"/>
-              <w:left w:val="nil"/>
-              <w:bottom w:val="nil"/>
-              <w:right w:val="nil"/>
-            </w:tcBorders>
-            <w:shd w:val="clear" w:color="auto" w:fill="auto"/>
-          </w:tcPr>
-          <w:p>
-            <w:pPr>
-              <w:spacing w:after="0"/>
-            </w:pPr>
-          </w:p>
-        </w:tc>
-      </w:tr>
-      <w:commentRangeEnd w:id="10"/>
-      <w:tr>
-        <w:tc>
-          <w:tcPr>
-            <w:tcW w:w="2376" w:type="dxa"/>
-            <w:tcBorders>
-              <w:top w:val="nil"/>
-              <w:left w:val="nil"/>
-              <w:right w:val="nil"/>
-            </w:tcBorders>
-            <w:shd w:val="clear" w:color="auto" w:fill="auto"/>
-          </w:tcPr>
-          <w:p>
-            <w:pPr>
-              <w:spacing w:after="0"/>
-            </w:pPr>
-            <w:r>
-              <w:rPr>
-                <w:rStyle w:val="Refdecomentrio"/>
-              </w:rPr>
-              <w:commentReference w:id="10"/>
-            </w:r>
-          </w:p>
-        </w:tc>
-        <w:tc>
-          <w:tcPr>
-            <w:tcW w:w="5481" w:type="dxa"/>
+            <w:tcW w:w="4111" w:type="dxa"/>
+            <w:tcBorders>
+              <w:top w:val="nil"/>
+              <w:left w:val="nil"/>
+              <w:bottom w:val="nil"/>
+              <w:right w:val="nil"/>
+            </w:tcBorders>
+            <w:shd w:val="clear" w:color="auto" w:fill="auto"/>
+          </w:tcPr>
+          <w:p>
+            <w:pPr>
+              <w:spacing w:after="0"/>
+            </w:pPr>
+          </w:p>
+        </w:tc>
+        <w:tc>
+          <w:tcPr>
+            <w:tcW w:w="3747" w:type="dxa"/>
+            <w:tcBorders>
+              <w:top w:val="nil"/>
+              <w:left w:val="nil"/>
+              <w:bottom w:val="nil"/>
+              <w:right w:val="nil"/>
+            </w:tcBorders>
+            <w:shd w:val="clear" w:color="auto" w:fill="auto"/>
+          </w:tcPr>
+          <w:p>
+            <w:pPr>
+              <w:spacing w:after="0"/>
+            </w:pPr>
+          </w:p>
+        </w:tc>
+      </w:tr>
+      <w:tr>
+        <w:tc>
+          <w:tcPr>
+            <w:tcW w:w="4111" w:type="dxa"/>
+            <w:tcBorders>
+              <w:top w:val="nil"/>
+              <w:left w:val="nil"/>
+              <w:right w:val="nil"/>
+            </w:tcBorders>
+            <w:shd w:val="clear" w:color="auto" w:fill="auto"/>
+          </w:tcPr>
+          <w:p>
+            <w:pPr>
+              <w:spacing w:after="0"/>
+            </w:pPr>
+          </w:p>
+        </w:tc>
+        <w:tc>
+          <w:tcPr>
+            <w:tcW w:w="3747" w:type="dxa"/>
             <w:tcBorders>
               <w:top w:val="nil"/>
               <w:left w:val="nil"/>
@@ -4107,8 +5945,8 @@
       <w:pPr>
         <w:pStyle w:val="Ttulo1"/>
       </w:pPr>
-      <w:bookmarkStart w:id="11" w:name="_Toc346134258"/>
-      <w:bookmarkEnd w:id="11"/>
+      <w:bookmarkStart w:id="10" w:name="_Toc346134258"/>
+      <w:bookmarkEnd w:id="10"/>
       <w:r>
         <w:t>Gerenciamento de Configuração de Ambiente</w:t>
       </w:r>
@@ -4117,8 +5955,8 @@
       <w:pPr>
         <w:pStyle w:val="Ttulo2"/>
       </w:pPr>
-      <w:bookmarkStart w:id="12" w:name="_Toc346134259"/>
-      <w:bookmarkEnd w:id="12"/>
+      <w:bookmarkStart w:id="11" w:name="_Toc346134259"/>
+      <w:bookmarkEnd w:id="11"/>
       <w:r>
         <w:t>Ferramentas de Controle de Versão</w:t>
       </w:r>
@@ -4138,16 +5976,13 @@
         </w:r>
       </w:hyperlink>
     </w:p>
-    <w:p/>
-    <w:p/>
     <w:p>
       <w:pPr>
         <w:pStyle w:val="Ttulo2"/>
       </w:pPr>
-      <w:bookmarkStart w:id="13" w:name="_Toc346134260"/>
-      <w:bookmarkEnd w:id="13"/>
-      <w:r>
-        <w:lastRenderedPageBreak/>
+      <w:bookmarkStart w:id="12" w:name="_Toc346134260"/>
+      <w:bookmarkEnd w:id="12"/>
+      <w:r>
         <w:t>Ferramentas de Desenvolvimento Utilizadas</w:t>
       </w:r>
     </w:p>
@@ -4625,8 +6460,8 @@
       <w:pPr>
         <w:pStyle w:val="Ttulo2"/>
       </w:pPr>
-      <w:bookmarkStart w:id="14" w:name="_Toc346134261"/>
-      <w:bookmarkEnd w:id="14"/>
+      <w:bookmarkStart w:id="13" w:name="_Toc346134261"/>
+      <w:bookmarkEnd w:id="13"/>
       <w:r>
         <w:t>Ambiente de Desenvolvimento</w:t>
       </w:r>
@@ -4661,8 +6496,8 @@
                 <w:b/>
               </w:rPr>
             </w:pPr>
-            <w:bookmarkStart w:id="15" w:name="_Toc346134262"/>
-            <w:bookmarkEnd w:id="15"/>
+            <w:bookmarkStart w:id="14" w:name="_Toc346134262"/>
+            <w:bookmarkEnd w:id="14"/>
             <w:r>
               <w:rPr>
                 <w:b/>
@@ -4753,6 +6588,7 @@
               <w:spacing w:after="0"/>
             </w:pPr>
             <w:r>
+              <w:lastRenderedPageBreak/>
               <w:t>Processador</w:t>
             </w:r>
           </w:p>
@@ -4932,8 +6768,8 @@
                 <w:b/>
               </w:rPr>
             </w:pPr>
-            <w:bookmarkStart w:id="16" w:name="_Toc346134263"/>
-            <w:bookmarkEnd w:id="16"/>
+            <w:bookmarkStart w:id="15" w:name="_Toc346134263"/>
+            <w:bookmarkEnd w:id="15"/>
             <w:r>
               <w:rPr>
                 <w:b/>
@@ -5276,8 +7112,6 @@
             <w:r>
               <w:t>7</w:t>
             </w:r>
-            <w:bookmarkStart w:id="17" w:name="_GoBack"/>
-            <w:bookmarkEnd w:id="17"/>
           </w:p>
         </w:tc>
       </w:tr>
@@ -5459,7 +7293,7 @@
 
 <file path=word/comments.xml><?xml version="1.0" encoding="utf-8"?>
 <w:comments xmlns:wpc="http://schemas.microsoft.com/office/word/2010/wordprocessingCanvas" xmlns:mc="http://schemas.openxmlformats.org/markup-compatibility/2006" xmlns:o="urn:schemas-microsoft-com:office:office" xmlns:r="http://schemas.openxmlformats.org/officeDocument/2006/relationships" xmlns:m="http://schemas.openxmlformats.org/officeDocument/2006/math" xmlns:v="urn:schemas-microsoft-com:vml" xmlns:wp14="http://schemas.microsoft.com/office/word/2010/wordprocessingDrawing" xmlns:wp="http://schemas.openxmlformats.org/drawingml/2006/wordprocessingDrawing" xmlns:w10="urn:schemas-microsoft-com:office:word" xmlns:w="http://schemas.openxmlformats.org/wordprocessingml/2006/main" xmlns:w14="http://schemas.microsoft.com/office/word/2010/wordml" xmlns:w15="http://schemas.microsoft.com/office/word/2012/wordml" xmlns:wpg="http://schemas.microsoft.com/office/word/2010/wordprocessingGroup" xmlns:wpi="http://schemas.microsoft.com/office/word/2010/wordprocessingInk" xmlns:wne="http://schemas.microsoft.com/office/word/2006/wordml" xmlns:wps="http://schemas.microsoft.com/office/word/2010/wordprocessingShape" mc:Ignorable="w14 w15 wp14">
-  <w:comment w:id="2" w:author="Weslei Dias" w:date="2016-08-24T01:09:00Z" w:initials="WD">
+  <w:comment w:id="3" w:author="Weslei Dias" w:date="2016-08-24T01:09:00Z" w:initials="WD">
     <w:p>
       <w:pPr>
         <w:pStyle w:val="Textodecomentrio"/>
@@ -5472,41 +7306,6 @@
       </w:r>
       <w:r>
         <w:t>Devemos descrever o que é o sistema ou a forma como será feita a configuração de mudança?</w:t>
-      </w:r>
-    </w:p>
-  </w:comment>
-  <w:comment w:id="7" w:author="Weslei Dias" w:date="2016-08-23T23:41:00Z" w:initials="WD">
-    <w:p>
-      <w:pPr>
-        <w:pStyle w:val="Textodecomentrio"/>
-      </w:pPr>
-      <w:r>
-        <w:rPr>
-          <w:rStyle w:val="Refdecomentrio"/>
-        </w:rPr>
-        <w:annotationRef/>
-      </w:r>
-      <w:r>
-        <w:rPr>
-          <w:rStyle w:val="Refdecomentrio"/>
-        </w:rPr>
-        <w:t>Como devemos separar as baselines? Cada artefato tem sua própria baseline ou devemos agrupar por release?</w:t>
-      </w:r>
-    </w:p>
-  </w:comment>
-  <w:comment w:id="10" w:author="Weslei Dias" w:date="2016-08-24T00:08:00Z" w:initials="WD">
-    <w:p>
-      <w:pPr>
-        <w:pStyle w:val="Textodecomentrio"/>
-      </w:pPr>
-      <w:r>
-        <w:rPr>
-          <w:rStyle w:val="Refdecomentrio"/>
-        </w:rPr>
-        <w:annotationRef/>
-      </w:r>
-      <w:r>
-        <w:t>Vou refazer a estrutura das pastas no GitHub e depois atualizarei com o path correto dos diretórios.</w:t>
       </w:r>
     </w:p>
   </w:comment>
@@ -5516,8 +7315,6 @@
 <file path=word/commentsExtended.xml><?xml version="1.0" encoding="utf-8"?>
 <w15:commentsEx xmlns:wpc="http://schemas.microsoft.com/office/word/2010/wordprocessingCanvas" xmlns:mc="http://schemas.openxmlformats.org/markup-compatibility/2006" xmlns:o="urn:schemas-microsoft-com:office:office" xmlns:r="http://schemas.openxmlformats.org/officeDocument/2006/relationships" xmlns:m="http://schemas.openxmlformats.org/officeDocument/2006/math" xmlns:v="urn:schemas-microsoft-com:vml" xmlns:wp14="http://schemas.microsoft.com/office/word/2010/wordprocessingDrawing" xmlns:wp="http://schemas.openxmlformats.org/drawingml/2006/wordprocessingDrawing" xmlns:w10="urn:schemas-microsoft-com:office:word" xmlns:w="http://schemas.openxmlformats.org/wordprocessingml/2006/main" xmlns:w14="http://schemas.microsoft.com/office/word/2010/wordml" xmlns:w15="http://schemas.microsoft.com/office/word/2012/wordml" xmlns:wpg="http://schemas.microsoft.com/office/word/2010/wordprocessingGroup" xmlns:wpi="http://schemas.microsoft.com/office/word/2010/wordprocessingInk" xmlns:wne="http://schemas.microsoft.com/office/word/2006/wordml" xmlns:wps="http://schemas.microsoft.com/office/word/2010/wordprocessingShape" mc:Ignorable="w14 w15 wp14">
   <w15:commentEx w15:paraId="4F2A52F7" w15:done="0"/>
-  <w15:commentEx w15:paraId="1183BF80" w15:done="0"/>
-  <w15:commentEx w15:paraId="5AC18397" w15:done="0"/>
 </w15:commentsEx>
 </file>
 
@@ -6675,7 +8472,7 @@
 </file>
 
 <file path=customXml/itemProps1.xml><?xml version="1.0" encoding="utf-8"?>
-<ds:datastoreItem xmlns:ds="http://schemas.openxmlformats.org/officeDocument/2006/customXml" ds:itemID="{4CBC94F9-7DB2-4BE0-86B6-BB3BA502DD53}">
+<ds:datastoreItem xmlns:ds="http://schemas.openxmlformats.org/officeDocument/2006/customXml" ds:itemID="{A7B556BB-417F-4B3E-973C-1D411C9CC48D}">
   <ds:schemaRefs>
     <ds:schemaRef ds:uri="http://schemas.openxmlformats.org/officeDocument/2006/bibliography"/>
   </ds:schemaRefs>

</xml_diff>